<commit_message>
imagenes algoritmos y se quito parte amarilla
</commit_message>
<xml_diff>
--- a/Materiales/Borradores/Entrega 1/Entrega1.docx
+++ b/Materiales/Borradores/Entrega 1/Entrega1.docx
@@ -632,7 +632,6 @@
           <w:rPr>
             <w:noProof/>
             <w:color w:val="000000" w:themeColor="text1"/>
-            <w:highlight w:val="yellow"/>
             <w:lang w:val="en-US"/>
           </w:rPr>
           <w:id w:val="-590621515"/>
@@ -643,7 +642,6 @@
             <w:rPr>
               <w:noProof/>
               <w:color w:val="000000" w:themeColor="text1"/>
-              <w:highlight w:val="yellow"/>
               <w:lang w:val="en-US"/>
             </w:rPr>
             <w:fldChar w:fldCharType="begin"/>
@@ -652,7 +650,6 @@
             <w:rPr>
               <w:noProof/>
               <w:color w:val="000000" w:themeColor="text1"/>
-              <w:highlight w:val="yellow"/>
               <w:lang w:val="en-US"/>
             </w:rPr>
             <w:instrText xml:space="preserve"> CITATION El919 \l 9226 </w:instrText>
@@ -661,7 +658,6 @@
             <w:rPr>
               <w:noProof/>
               <w:color w:val="000000" w:themeColor="text1"/>
-              <w:highlight w:val="yellow"/>
               <w:lang w:val="en-US"/>
             </w:rPr>
             <w:fldChar w:fldCharType="separate"/>
@@ -670,7 +666,6 @@
             <w:rPr>
               <w:noProof/>
               <w:color w:val="000000" w:themeColor="text1"/>
-              <w:highlight w:val="yellow"/>
               <w:lang w:val="en-US"/>
             </w:rPr>
             <w:t>(El 90,1 por ciento de la mujeres no denuncia el acoso callejero, 2019)</w:t>
@@ -679,7 +674,6 @@
             <w:rPr>
               <w:noProof/>
               <w:color w:val="000000" w:themeColor="text1"/>
-              <w:highlight w:val="yellow"/>
               <w:lang w:val="en-US"/>
             </w:rPr>
             <w:fldChar w:fldCharType="end"/>
@@ -1058,7 +1052,6 @@
           <w:rPr>
             <w:noProof/>
             <w:color w:val="000000" w:themeColor="text1"/>
-            <w:highlight w:val="yellow"/>
             <w:lang w:val="en-US"/>
           </w:rPr>
           <w:id w:val="-1140266826"/>
@@ -1069,7 +1062,6 @@
             <w:rPr>
               <w:noProof/>
               <w:color w:val="000000" w:themeColor="text1"/>
-              <w:highlight w:val="yellow"/>
               <w:lang w:val="en-US"/>
             </w:rPr>
             <w:fldChar w:fldCharType="begin"/>
@@ -1078,7 +1070,6 @@
             <w:rPr>
               <w:noProof/>
               <w:color w:val="000000" w:themeColor="text1"/>
-              <w:highlight w:val="yellow"/>
               <w:lang w:val="en-US"/>
             </w:rPr>
             <w:instrText xml:space="preserve"> CITATION Ser22 \l 9226 </w:instrText>
@@ -1087,7 +1078,6 @@
             <w:rPr>
               <w:noProof/>
               <w:color w:val="000000" w:themeColor="text1"/>
-              <w:highlight w:val="yellow"/>
               <w:lang w:val="en-US"/>
             </w:rPr>
             <w:fldChar w:fldCharType="separate"/>
@@ -1096,7 +1086,6 @@
             <w:rPr>
               <w:noProof/>
               <w:color w:val="000000" w:themeColor="text1"/>
-              <w:highlight w:val="yellow"/>
               <w:lang w:val="en-US"/>
             </w:rPr>
             <w:t>(Se registraron 6.336 muertes violentas en Colombia en el primer trimestre de 2022, 2022)</w:t>
@@ -1105,7 +1094,6 @@
             <w:rPr>
               <w:noProof/>
               <w:color w:val="000000" w:themeColor="text1"/>
-              <w:highlight w:val="yellow"/>
               <w:lang w:val="en-US"/>
             </w:rPr>
             <w:fldChar w:fldCharType="end"/>
@@ -1213,7 +1201,6 @@
           <w:rPr>
             <w:noProof/>
             <w:color w:val="000000" w:themeColor="text1"/>
-            <w:highlight w:val="yellow"/>
             <w:lang w:val="en-US"/>
           </w:rPr>
           <w:id w:val="725887192"/>
@@ -1224,7 +1211,6 @@
             <w:rPr>
               <w:noProof/>
               <w:color w:val="000000" w:themeColor="text1"/>
-              <w:highlight w:val="yellow"/>
               <w:lang w:val="en-US"/>
             </w:rPr>
             <w:fldChar w:fldCharType="begin"/>
@@ -1233,7 +1219,6 @@
             <w:rPr>
               <w:noProof/>
               <w:color w:val="000000" w:themeColor="text1"/>
-              <w:highlight w:val="yellow"/>
               <w:lang w:val="en-US"/>
             </w:rPr>
             <w:instrText xml:space="preserve"> CITATION Cri22 \l 9226 </w:instrText>
@@ -1242,7 +1227,6 @@
             <w:rPr>
               <w:noProof/>
               <w:color w:val="000000" w:themeColor="text1"/>
-              <w:highlight w:val="yellow"/>
               <w:lang w:val="en-US"/>
             </w:rPr>
             <w:fldChar w:fldCharType="separate"/>
@@ -1251,7 +1235,6 @@
             <w:rPr>
               <w:noProof/>
               <w:color w:val="000000" w:themeColor="text1"/>
-              <w:highlight w:val="yellow"/>
               <w:lang w:val="en-US"/>
             </w:rPr>
             <w:t>(Criminalidad en Medellín, 2022)</w:t>
@@ -1260,7 +1243,6 @@
             <w:rPr>
               <w:noProof/>
               <w:color w:val="000000" w:themeColor="text1"/>
-              <w:highlight w:val="yellow"/>
               <w:lang w:val="en-US"/>
             </w:rPr>
             <w:fldChar w:fldCharType="end"/>
@@ -1271,9 +1253,18 @@
         <w:rPr>
           <w:noProof/>
           <w:color w:val="000000" w:themeColor="text1"/>
-          <w:lang w:val="en-US"/>
-        </w:rPr>
-        <w:t xml:space="preserve">. </w:t>
+          <w:highlight w:val="yellow"/>
+          <w:lang w:val="en-US"/>
+        </w:rPr>
+        <w:t>.</w:t>
+      </w:r>
+      <w:r>
+        <w:rPr>
+          <w:noProof/>
+          <w:color w:val="000000" w:themeColor="text1"/>
+          <w:lang w:val="en-US"/>
+        </w:rPr>
+        <w:t xml:space="preserve"> </w:t>
       </w:r>
       <w:r>
         <w:rPr>
@@ -1974,7 +1965,6 @@
       <w:sdt>
         <w:sdtPr>
           <w:rPr>
-            <w:highlight w:val="yellow"/>
             <w:lang w:val="en-US"/>
           </w:rPr>
           <w:id w:val="-1797212114"/>
@@ -1983,21 +1973,18 @@
         <w:sdtContent>
           <w:r>
             <w:rPr>
-              <w:highlight w:val="yellow"/>
               <w:lang w:val="en-US"/>
             </w:rPr>
             <w:fldChar w:fldCharType="begin"/>
           </w:r>
           <w:r>
             <w:rPr>
-              <w:highlight w:val="yellow"/>
               <w:lang w:val="en-US"/>
             </w:rPr>
             <w:instrText xml:space="preserve"> CITATION Shr15 \l 1033 </w:instrText>
           </w:r>
           <w:r>
             <w:rPr>
-              <w:highlight w:val="yellow"/>
               <w:lang w:val="en-US"/>
             </w:rPr>
             <w:fldChar w:fldCharType="separate"/>
@@ -2005,14 +1992,12 @@
           <w:r>
             <w:rPr>
               <w:noProof/>
-              <w:highlight w:val="yellow"/>
               <w:lang w:val="en-US"/>
             </w:rPr>
             <w:t>(Pareek, 2015)</w:t>
           </w:r>
           <w:r>
             <w:rPr>
-              <w:highlight w:val="yellow"/>
               <w:lang w:val="en-US"/>
             </w:rPr>
             <w:fldChar w:fldCharType="end"/>
@@ -2053,7 +2038,6 @@
       <w:sdt>
         <w:sdtPr>
           <w:rPr>
-            <w:highlight w:val="yellow"/>
             <w:lang w:val="en-US"/>
           </w:rPr>
           <w:id w:val="-71889864"/>
@@ -2062,21 +2046,18 @@
         <w:sdtContent>
           <w:r>
             <w:rPr>
-              <w:highlight w:val="yellow"/>
               <w:lang w:val="en-US"/>
             </w:rPr>
             <w:fldChar w:fldCharType="begin"/>
           </w:r>
           <w:r>
             <w:rPr>
-              <w:highlight w:val="yellow"/>
               <w:lang w:val="en-US"/>
             </w:rPr>
             <w:instrText xml:space="preserve"> CITATION Met21 \l 1033 </w:instrText>
           </w:r>
           <w:r>
             <w:rPr>
-              <w:highlight w:val="yellow"/>
               <w:lang w:val="en-US"/>
             </w:rPr>
             <w:fldChar w:fldCharType="separate"/>
@@ -2084,14 +2065,12 @@
           <w:r>
             <w:rPr>
               <w:noProof/>
-              <w:highlight w:val="yellow"/>
               <w:lang w:val="en-US"/>
             </w:rPr>
             <w:t>(Methodology , 2021)</w:t>
           </w:r>
           <w:r>
             <w:rPr>
-              <w:highlight w:val="yellow"/>
               <w:lang w:val="en-US"/>
             </w:rPr>
             <w:fldChar w:fldCharType="end"/>
@@ -2102,7 +2081,13 @@
         <w:rPr>
           <w:lang w:val="en-US"/>
         </w:rPr>
-        <w:t xml:space="preserve"> . </w:t>
+        <w:t>.</w:t>
+      </w:r>
+      <w:r>
+        <w:rPr>
+          <w:lang w:val="en-US"/>
+        </w:rPr>
+        <w:t xml:space="preserve"> </w:t>
       </w:r>
     </w:p>
     <w:p>
@@ -2268,7 +2253,6 @@
       <w:sdt>
         <w:sdtPr>
           <w:rPr>
-            <w:highlight w:val="yellow"/>
             <w:lang w:val="en-US"/>
           </w:rPr>
           <w:id w:val="318697167"/>
@@ -2277,21 +2261,18 @@
         <w:sdtContent>
           <w:r>
             <w:rPr>
-              <w:highlight w:val="yellow"/>
               <w:lang w:val="en-US"/>
             </w:rPr>
             <w:fldChar w:fldCharType="begin"/>
           </w:r>
           <w:r>
             <w:rPr>
-              <w:highlight w:val="yellow"/>
               <w:lang w:val="en-US"/>
             </w:rPr>
             <w:instrText xml:space="preserve"> CITATION Joh22 \l 1033 </w:instrText>
           </w:r>
           <w:r>
             <w:rPr>
-              <w:highlight w:val="yellow"/>
               <w:lang w:val="en-US"/>
             </w:rPr>
             <w:fldChar w:fldCharType="separate"/>
@@ -2299,14 +2280,12 @@
           <w:r>
             <w:rPr>
               <w:noProof/>
-              <w:highlight w:val="yellow"/>
               <w:lang w:val="en-US"/>
             </w:rPr>
             <w:t>(Lauri, 2022)</w:t>
           </w:r>
           <w:r>
             <w:rPr>
-              <w:highlight w:val="yellow"/>
               <w:lang w:val="en-US"/>
             </w:rPr>
             <w:fldChar w:fldCharType="end"/>
@@ -2333,49 +2312,49 @@
         <w:lastRenderedPageBreak/>
         <w:t xml:space="preserve">The parameters this app </w:t>
       </w:r>
+      <w:r>
+        <w:rPr>
+          <w:lang w:val="en-US"/>
+        </w:rPr>
+        <w:t>considers</w:t>
+      </w:r>
+      <w:r>
+        <w:rPr>
+          <w:lang w:val="en-US"/>
+        </w:rPr>
+        <w:t xml:space="preserve"> </w:t>
+      </w:r>
+      <w:r>
+        <w:rPr>
+          <w:lang w:val="en-US"/>
+        </w:rPr>
+        <w:t xml:space="preserve">for providing a navigation based on safety </w:t>
+      </w:r>
+      <w:r>
+        <w:rPr>
+          <w:lang w:val="en-US"/>
+        </w:rPr>
+        <w:t>are</w:t>
+      </w:r>
+      <w:r>
+        <w:rPr>
+          <w:lang w:val="en-US"/>
+        </w:rPr>
+        <w:t xml:space="preserve"> traffic jams, road work, crossings, poor surfaces, </w:t>
+      </w:r>
       <w:proofErr w:type="gramStart"/>
       <w:r>
         <w:rPr>
           <w:lang w:val="en-US"/>
         </w:rPr>
-        <w:t>take</w:t>
-      </w:r>
-      <w:r>
-        <w:rPr>
-          <w:lang w:val="en-US"/>
-        </w:rPr>
-        <w:t>s</w:t>
-      </w:r>
-      <w:r>
-        <w:rPr>
-          <w:lang w:val="en-US"/>
-        </w:rPr>
-        <w:t xml:space="preserve"> into account</w:t>
+        <w:t>weather</w:t>
       </w:r>
       <w:proofErr w:type="gramEnd"/>
       <w:r>
         <w:rPr>
           <w:lang w:val="en-US"/>
         </w:rPr>
-        <w:t xml:space="preserve"> </w:t>
-      </w:r>
-      <w:r>
-        <w:rPr>
-          <w:lang w:val="en-US"/>
-        </w:rPr>
-        <w:t xml:space="preserve">for providing a navigation based on safety </w:t>
-      </w:r>
-      <w:r>
-        <w:rPr>
-          <w:lang w:val="en-US"/>
-        </w:rPr>
-        <w:t>are</w:t>
-      </w:r>
-      <w:r>
-        <w:rPr>
-          <w:lang w:val="en-US"/>
-        </w:rPr>
-        <w:t xml:space="preserve"> traffic jams, road work, crossings, poor surfaces, weather and accident statistics [</w:t>
+        <w:t xml:space="preserve"> and accident statistics [</w:t>
       </w:r>
       <w:r>
         <w:rPr>
@@ -2392,7 +2371,6 @@
       <w:sdt>
         <w:sdtPr>
           <w:rPr>
-            <w:highlight w:val="yellow"/>
             <w:lang w:val="en-US"/>
           </w:rPr>
           <w:id w:val="1818754857"/>
@@ -2401,21 +2379,18 @@
         <w:sdtContent>
           <w:r>
             <w:rPr>
-              <w:highlight w:val="yellow"/>
               <w:lang w:val="en-US"/>
             </w:rPr>
             <w:fldChar w:fldCharType="begin"/>
           </w:r>
           <w:r>
             <w:rPr>
-              <w:highlight w:val="yellow"/>
               <w:lang w:val="en-US"/>
             </w:rPr>
             <w:instrText xml:space="preserve"> CITATION The \l 1033 </w:instrText>
           </w:r>
           <w:r>
             <w:rPr>
-              <w:highlight w:val="yellow"/>
               <w:lang w:val="en-US"/>
             </w:rPr>
             <w:fldChar w:fldCharType="separate"/>
@@ -2423,14 +2398,12 @@
           <w:r>
             <w:rPr>
               <w:noProof/>
-              <w:highlight w:val="yellow"/>
               <w:lang w:val="en-US"/>
             </w:rPr>
             <w:t>(The Safe Route, n.d.)</w:t>
           </w:r>
           <w:r>
             <w:rPr>
-              <w:highlight w:val="yellow"/>
               <w:lang w:val="en-US"/>
             </w:rPr>
             <w:fldChar w:fldCharType="end"/>
@@ -2509,12 +2482,17 @@
         <w:rPr>
           <w:lang w:val="en-US"/>
         </w:rPr>
-        <w:t xml:space="preserve"> [1] </w:t>
+        <w:t xml:space="preserve"> [1</w:t>
+      </w:r>
+      <w:r>
+        <w:rPr>
+          <w:lang w:val="en-US"/>
+        </w:rPr>
+        <w:t xml:space="preserve">] </w:t>
       </w:r>
       <w:sdt>
         <w:sdtPr>
           <w:rPr>
-            <w:highlight w:val="yellow"/>
             <w:lang w:val="en-US"/>
           </w:rPr>
           <w:id w:val="1054048221"/>
@@ -2523,21 +2501,18 @@
         <w:sdtContent>
           <w:r>
             <w:rPr>
-              <w:highlight w:val="yellow"/>
               <w:lang w:val="en-US"/>
             </w:rPr>
             <w:fldChar w:fldCharType="begin"/>
           </w:r>
           <w:r>
             <w:rPr>
-              <w:highlight w:val="yellow"/>
               <w:lang w:val="en-US"/>
             </w:rPr>
             <w:instrText xml:space="preserve"> CITATION Mat22 \l 1033 </w:instrText>
           </w:r>
           <w:r>
             <w:rPr>
-              <w:highlight w:val="yellow"/>
               <w:lang w:val="en-US"/>
             </w:rPr>
             <w:fldChar w:fldCharType="separate"/>
@@ -2545,14 +2520,12 @@
           <w:r>
             <w:rPr>
               <w:noProof/>
-              <w:highlight w:val="yellow"/>
               <w:lang w:val="en-US"/>
             </w:rPr>
             <w:t>(Beedham, 2022)</w:t>
           </w:r>
           <w:r>
             <w:rPr>
-              <w:highlight w:val="yellow"/>
               <w:lang w:val="en-US"/>
             </w:rPr>
             <w:fldChar w:fldCharType="end"/>
@@ -2563,7 +2536,13 @@
         <w:rPr>
           <w:lang w:val="en-US"/>
         </w:rPr>
-        <w:t xml:space="preserve">. </w:t>
+        <w:t>.</w:t>
+      </w:r>
+      <w:r>
+        <w:rPr>
+          <w:lang w:val="en-US"/>
+        </w:rPr>
+        <w:t xml:space="preserve"> </w:t>
       </w:r>
     </w:p>
     <w:p>
@@ -2599,7 +2578,6 @@
       <w:sdt>
         <w:sdtPr>
           <w:rPr>
-            <w:highlight w:val="yellow"/>
             <w:lang w:val="en-US"/>
           </w:rPr>
           <w:id w:val="1720858306"/>
@@ -2608,21 +2586,18 @@
         <w:sdtContent>
           <w:r>
             <w:rPr>
-              <w:highlight w:val="yellow"/>
               <w:lang w:val="en-US"/>
             </w:rPr>
             <w:fldChar w:fldCharType="begin"/>
           </w:r>
           <w:r>
             <w:rPr>
-              <w:highlight w:val="yellow"/>
               <w:lang w:val="en-US"/>
             </w:rPr>
             <w:instrText xml:space="preserve"> CITATION Rij \l 1033 </w:instrText>
           </w:r>
           <w:r>
             <w:rPr>
-              <w:highlight w:val="yellow"/>
               <w:lang w:val="en-US"/>
             </w:rPr>
             <w:fldChar w:fldCharType="separate"/>
@@ -2630,14 +2605,12 @@
           <w:r>
             <w:rPr>
               <w:noProof/>
-              <w:highlight w:val="yellow"/>
               <w:lang w:val="en-US"/>
             </w:rPr>
             <w:t>(Buve, n.d.)</w:t>
           </w:r>
           <w:r>
             <w:rPr>
-              <w:highlight w:val="yellow"/>
               <w:lang w:val="en-US"/>
             </w:rPr>
             <w:fldChar w:fldCharType="end"/>
@@ -2896,7 +2869,6 @@
       <w:sdt>
         <w:sdtPr>
           <w:rPr>
-            <w:highlight w:val="yellow"/>
             <w:lang w:val="en-US"/>
           </w:rPr>
           <w:id w:val="-198161254"/>
@@ -2905,21 +2877,18 @@
         <w:sdtContent>
           <w:r>
             <w:rPr>
-              <w:highlight w:val="yellow"/>
               <w:lang w:val="en-US"/>
             </w:rPr>
             <w:fldChar w:fldCharType="begin"/>
           </w:r>
           <w:r>
             <w:rPr>
-              <w:highlight w:val="yellow"/>
               <w:lang w:val="en-US"/>
             </w:rPr>
             <w:instrText xml:space="preserve">CITATION Tan22 \l 1033 </w:instrText>
           </w:r>
           <w:r>
             <w:rPr>
-              <w:highlight w:val="yellow"/>
               <w:lang w:val="en-US"/>
             </w:rPr>
             <w:fldChar w:fldCharType="separate"/>
@@ -2927,14 +2896,12 @@
           <w:r>
             <w:rPr>
               <w:noProof/>
-              <w:highlight w:val="yellow"/>
               <w:lang w:val="en-US"/>
             </w:rPr>
             <w:t>(Mustafa, 2022)</w:t>
           </w:r>
           <w:r>
             <w:rPr>
-              <w:highlight w:val="yellow"/>
               <w:lang w:val="en-US"/>
             </w:rPr>
             <w:fldChar w:fldCharType="end"/>
@@ -3498,7 +3465,6 @@
           <w:rPr>
             <w:rStyle w:val="mord"/>
             <w:color w:val="161616"/>
-            <w:highlight w:val="yellow"/>
             <w:shd w:val="clear" w:color="auto" w:fill="FFFFFF"/>
             <w:lang w:val="en-US"/>
           </w:rPr>
@@ -3510,7 +3476,6 @@
             <w:rPr>
               <w:rStyle w:val="mord"/>
               <w:color w:val="161616"/>
-              <w:highlight w:val="yellow"/>
               <w:shd w:val="clear" w:color="auto" w:fill="FFFFFF"/>
               <w:lang w:val="en-US"/>
             </w:rPr>
@@ -3520,7 +3485,6 @@
             <w:rPr>
               <w:rStyle w:val="mord"/>
               <w:color w:val="161616"/>
-              <w:highlight w:val="yellow"/>
               <w:shd w:val="clear" w:color="auto" w:fill="FFFFFF"/>
               <w:lang w:val="en-US"/>
             </w:rPr>
@@ -3530,7 +3494,6 @@
             <w:rPr>
               <w:rStyle w:val="mord"/>
               <w:color w:val="161616"/>
-              <w:highlight w:val="yellow"/>
               <w:shd w:val="clear" w:color="auto" w:fill="FFFFFF"/>
               <w:lang w:val="en-US"/>
             </w:rPr>
@@ -3541,7 +3504,6 @@
               <w:rStyle w:val="mord"/>
               <w:noProof/>
               <w:color w:val="161616"/>
-              <w:highlight w:val="yellow"/>
               <w:shd w:val="clear" w:color="auto" w:fill="FFFFFF"/>
               <w:lang w:val="en-US"/>
             </w:rPr>
@@ -3551,7 +3513,6 @@
             <w:rPr>
               <w:noProof/>
               <w:color w:val="161616"/>
-              <w:highlight w:val="yellow"/>
               <w:shd w:val="clear" w:color="auto" w:fill="FFFFFF"/>
               <w:lang w:val="en-US"/>
             </w:rPr>
@@ -3561,7 +3522,6 @@
             <w:rPr>
               <w:rStyle w:val="mord"/>
               <w:color w:val="161616"/>
-              <w:highlight w:val="yellow"/>
               <w:shd w:val="clear" w:color="auto" w:fill="FFFFFF"/>
               <w:lang w:val="en-US"/>
             </w:rPr>
@@ -3569,6 +3529,212 @@
           </w:r>
         </w:sdtContent>
       </w:sdt>
+    </w:p>
+    <w:p>
+      <w:pPr>
+        <w:spacing w:before="160" w:after="0" w:line="288" w:lineRule="auto"/>
+        <w:rPr>
+          <w:b/>
+          <w:color w:val="000000" w:themeColor="text1"/>
+          <w:lang w:val="en-US"/>
+        </w:rPr>
+      </w:pPr>
+    </w:p>
+    <w:p>
+      <w:pPr>
+        <w:keepNext/>
+        <w:spacing w:before="160" w:after="0" w:line="288" w:lineRule="auto"/>
+        <w:rPr>
+          <w:lang w:val="en-US"/>
+        </w:rPr>
+      </w:pPr>
+      <w:r>
+        <w:rPr>
+          <w:b/>
+          <w:color w:val="000000" w:themeColor="text1"/>
+          <w:lang w:val="en-US"/>
+        </w:rPr>
+        <w:lastRenderedPageBreak/>
+        <w:drawing>
+          <wp:anchor distT="0" distB="0" distL="114300" distR="114300" simplePos="0" relativeHeight="251661312" behindDoc="1" locked="0" layoutInCell="1" allowOverlap="1" wp14:anchorId="051C60DC" wp14:editId="75A8B52F">
+            <wp:simplePos x="0" y="0"/>
+            <wp:positionH relativeFrom="column">
+              <wp:align>right</wp:align>
+            </wp:positionH>
+            <wp:positionV relativeFrom="paragraph">
+              <wp:posOffset>340995</wp:posOffset>
+            </wp:positionV>
+            <wp:extent cx="3059430" cy="2039620"/>
+            <wp:effectExtent l="0" t="0" r="7620" b="0"/>
+            <wp:wrapTopAndBottom/>
+            <wp:docPr id="1" name="Imagen 1"/>
+            <wp:cNvGraphicFramePr>
+              <a:graphicFrameLocks xmlns:a="http://schemas.openxmlformats.org/drawingml/2006/main" noChangeAspect="1"/>
+            </wp:cNvGraphicFramePr>
+            <a:graphic xmlns:a="http://schemas.openxmlformats.org/drawingml/2006/main">
+              <a:graphicData uri="http://schemas.openxmlformats.org/drawingml/2006/picture">
+                <pic:pic xmlns:pic="http://schemas.openxmlformats.org/drawingml/2006/picture">
+                  <pic:nvPicPr>
+                    <pic:cNvPr id="1" name=""/>
+                    <pic:cNvPicPr/>
+                  </pic:nvPicPr>
+                  <pic:blipFill>
+                    <a:blip r:embed="rId10">
+                      <a:extLst>
+                        <a:ext uri="{28A0092B-C50C-407E-A947-70E740481C1C}">
+                          <a14:useLocalDpi xmlns:a14="http://schemas.microsoft.com/office/drawing/2010/main" val="0"/>
+                        </a:ext>
+                      </a:extLst>
+                    </a:blip>
+                    <a:stretch>
+                      <a:fillRect/>
+                    </a:stretch>
+                  </pic:blipFill>
+                  <pic:spPr>
+                    <a:xfrm>
+                      <a:off x="0" y="0"/>
+                      <a:ext cx="3059430" cy="2039620"/>
+                    </a:xfrm>
+                    <a:prstGeom prst="rect">
+                      <a:avLst/>
+                    </a:prstGeom>
+                  </pic:spPr>
+                </pic:pic>
+              </a:graphicData>
+            </a:graphic>
+            <wp14:sizeRelH relativeFrom="margin">
+              <wp14:pctWidth>0</wp14:pctWidth>
+            </wp14:sizeRelH>
+            <wp14:sizeRelV relativeFrom="margin">
+              <wp14:pctHeight>0</wp14:pctHeight>
+            </wp14:sizeRelV>
+          </wp:anchor>
+        </w:drawing>
+      </w:r>
+      <w:r>
+        <w:rPr>
+          <w:lang w:val="en-US"/>
+        </w:rPr>
+        <w:t>[15]</w:t>
+      </w:r>
+      <w:sdt>
+        <w:sdtPr>
+          <w:id w:val="-2117203353"/>
+          <w:citation/>
+        </w:sdtPr>
+        <w:sdtContent>
+          <w:r>
+            <w:fldChar w:fldCharType="begin"/>
+          </w:r>
+          <w:r>
+            <w:rPr>
+              <w:b/>
+              <w:color w:val="000000" w:themeColor="text1"/>
+              <w:lang w:val="en-US"/>
+            </w:rPr>
+            <w:instrText xml:space="preserve"> CITATION Viv22 \l 1033 </w:instrText>
+          </w:r>
+          <w:r>
+            <w:fldChar w:fldCharType="separate"/>
+          </w:r>
+          <w:r>
+            <w:rPr>
+              <w:b/>
+              <w:noProof/>
+              <w:color w:val="000000" w:themeColor="text1"/>
+              <w:lang w:val="en-US"/>
+            </w:rPr>
+            <w:t xml:space="preserve"> </w:t>
+          </w:r>
+          <w:r>
+            <w:rPr>
+              <w:noProof/>
+              <w:color w:val="000000" w:themeColor="text1"/>
+              <w:lang w:val="en-US"/>
+            </w:rPr>
+            <w:t>(Vivadifferences, 2022)</w:t>
+          </w:r>
+          <w:r>
+            <w:fldChar w:fldCharType="end"/>
+          </w:r>
+        </w:sdtContent>
+      </w:sdt>
+    </w:p>
+    <w:p>
+      <w:pPr>
+        <w:pStyle w:val="Descripcin"/>
+        <w:rPr>
+          <w:sz w:val="20"/>
+          <w:szCs w:val="20"/>
+          <w:lang w:val="en-US"/>
+        </w:rPr>
+      </w:pPr>
+      <w:r>
+        <w:rPr>
+          <w:sz w:val="20"/>
+          <w:szCs w:val="20"/>
+          <w:lang w:val="en-US"/>
+        </w:rPr>
+        <w:t xml:space="preserve">Figure </w:t>
+      </w:r>
+      <w:r>
+        <w:rPr>
+          <w:sz w:val="20"/>
+          <w:szCs w:val="20"/>
+        </w:rPr>
+        <w:fldChar w:fldCharType="begin"/>
+      </w:r>
+      <w:r>
+        <w:rPr>
+          <w:sz w:val="20"/>
+          <w:szCs w:val="20"/>
+          <w:lang w:val="en-US"/>
+        </w:rPr>
+        <w:instrText xml:space="preserve"> SEQ Figure \* ARABIC </w:instrText>
+      </w:r>
+      <w:r>
+        <w:rPr>
+          <w:sz w:val="20"/>
+          <w:szCs w:val="20"/>
+        </w:rPr>
+        <w:fldChar w:fldCharType="separate"/>
+      </w:r>
+      <w:r>
+        <w:rPr>
+          <w:noProof/>
+          <w:sz w:val="20"/>
+          <w:szCs w:val="20"/>
+          <w:lang w:val="en-US"/>
+        </w:rPr>
+        <w:t>1</w:t>
+      </w:r>
+      <w:r>
+        <w:rPr>
+          <w:sz w:val="20"/>
+          <w:szCs w:val="20"/>
+        </w:rPr>
+        <w:fldChar w:fldCharType="end"/>
+      </w:r>
+      <w:r>
+        <w:rPr>
+          <w:sz w:val="20"/>
+          <w:szCs w:val="20"/>
+          <w:lang w:val="en-US"/>
+        </w:rPr>
+        <w:t xml:space="preserve"> Example of Breadth First Search Algorithm</w:t>
+      </w:r>
+    </w:p>
+    <w:p>
+      <w:pPr>
+        <w:pStyle w:val="Descripcin"/>
+        <w:rPr>
+          <w:b/>
+          <w:color w:val="000000" w:themeColor="text1"/>
+          <w:sz w:val="20"/>
+          <w:szCs w:val="20"/>
+          <w:lang w:val="en-US"/>
+        </w:rPr>
+      </w:pPr>
     </w:p>
     <w:p>
       <w:pPr>
@@ -3637,7 +3803,6 @@
           <w:rPr>
             <w:bCs/>
             <w:color w:val="161616"/>
-            <w:highlight w:val="yellow"/>
             <w:shd w:val="clear" w:color="auto" w:fill="FFFFFF"/>
             <w:lang w:val="en-US"/>
           </w:rPr>
@@ -3649,7 +3814,6 @@
             <w:rPr>
               <w:bCs/>
               <w:color w:val="161616"/>
-              <w:highlight w:val="yellow"/>
               <w:shd w:val="clear" w:color="auto" w:fill="FFFFFF"/>
               <w:lang w:val="en-US"/>
             </w:rPr>
@@ -3659,7 +3823,6 @@
             <w:rPr>
               <w:bCs/>
               <w:color w:val="161616"/>
-              <w:highlight w:val="yellow"/>
               <w:shd w:val="clear" w:color="auto" w:fill="FFFFFF"/>
               <w:lang w:val="en-US"/>
             </w:rPr>
@@ -3669,7 +3832,6 @@
             <w:rPr>
               <w:bCs/>
               <w:color w:val="161616"/>
-              <w:highlight w:val="yellow"/>
               <w:shd w:val="clear" w:color="auto" w:fill="FFFFFF"/>
               <w:lang w:val="en-US"/>
             </w:rPr>
@@ -3679,7 +3841,6 @@
             <w:rPr>
               <w:noProof/>
               <w:color w:val="161616"/>
-              <w:highlight w:val="yellow"/>
               <w:shd w:val="clear" w:color="auto" w:fill="FFFFFF"/>
               <w:lang w:val="en-US"/>
             </w:rPr>
@@ -3689,7 +3850,6 @@
             <w:rPr>
               <w:bCs/>
               <w:color w:val="161616"/>
-              <w:highlight w:val="yellow"/>
               <w:shd w:val="clear" w:color="auto" w:fill="FFFFFF"/>
               <w:lang w:val="en-US"/>
             </w:rPr>
@@ -3708,6 +3868,218 @@
           <w:lang w:val="en-US"/>
         </w:rPr>
       </w:pPr>
+      <w:r>
+        <w:rPr>
+          <w:bCs/>
+          <w:color w:val="161616"/>
+          <w:shd w:val="clear" w:color="auto" w:fill="FFFFFF"/>
+          <w:lang w:val="en-US"/>
+        </w:rPr>
+        <w:t>[18]</w:t>
+      </w:r>
+      <w:sdt>
+        <w:sdtPr>
+          <w:rPr>
+            <w:bCs/>
+            <w:color w:val="161616"/>
+            <w:shd w:val="clear" w:color="auto" w:fill="FFFFFF"/>
+            <w:lang w:val="en-US"/>
+          </w:rPr>
+          <w:id w:val="-1028725775"/>
+          <w:citation/>
+        </w:sdtPr>
+        <w:sdtContent>
+          <w:r>
+            <w:rPr>
+              <w:bCs/>
+              <w:color w:val="161616"/>
+              <w:shd w:val="clear" w:color="auto" w:fill="FFFFFF"/>
+              <w:lang w:val="en-US"/>
+            </w:rPr>
+            <w:fldChar w:fldCharType="begin"/>
+          </w:r>
+          <w:r>
+            <w:rPr>
+              <w:bCs/>
+              <w:color w:val="161616"/>
+              <w:shd w:val="clear" w:color="auto" w:fill="FFFFFF"/>
+              <w:lang w:val="en-US"/>
+            </w:rPr>
+            <w:instrText xml:space="preserve"> CITATION Sar22 \l 1033 </w:instrText>
+          </w:r>
+          <w:r>
+            <w:rPr>
+              <w:bCs/>
+              <w:color w:val="161616"/>
+              <w:shd w:val="clear" w:color="auto" w:fill="FFFFFF"/>
+              <w:lang w:val="en-US"/>
+            </w:rPr>
+            <w:fldChar w:fldCharType="separate"/>
+          </w:r>
+          <w:r>
+            <w:rPr>
+              <w:bCs/>
+              <w:noProof/>
+              <w:color w:val="161616"/>
+              <w:shd w:val="clear" w:color="auto" w:fill="FFFFFF"/>
+              <w:lang w:val="en-US"/>
+            </w:rPr>
+            <w:t xml:space="preserve"> </w:t>
+          </w:r>
+          <w:r>
+            <w:rPr>
+              <w:noProof/>
+              <w:color w:val="161616"/>
+              <w:shd w:val="clear" w:color="auto" w:fill="FFFFFF"/>
+              <w:lang w:val="en-US"/>
+            </w:rPr>
+            <w:t>(Cortes, 2022)</w:t>
+          </w:r>
+          <w:r>
+            <w:rPr>
+              <w:bCs/>
+              <w:color w:val="161616"/>
+              <w:shd w:val="clear" w:color="auto" w:fill="FFFFFF"/>
+              <w:lang w:val="en-US"/>
+            </w:rPr>
+            <w:fldChar w:fldCharType="end"/>
+          </w:r>
+        </w:sdtContent>
+      </w:sdt>
+    </w:p>
+    <w:p>
+      <w:pPr>
+        <w:keepNext/>
+        <w:spacing w:before="160" w:after="0" w:line="288" w:lineRule="auto"/>
+      </w:pPr>
+      <w:r>
+        <w:rPr>
+          <w:noProof/>
+        </w:rPr>
+        <w:drawing>
+          <wp:inline distT="0" distB="0" distL="0" distR="0" wp14:anchorId="6CCD3A76" wp14:editId="79298148">
+            <wp:extent cx="2729132" cy="1925955"/>
+            <wp:effectExtent l="0" t="0" r="0" b="0"/>
+            <wp:docPr id="4" name="Imagen 4"/>
+            <wp:cNvGraphicFramePr>
+              <a:graphicFrameLocks xmlns:a="http://schemas.openxmlformats.org/drawingml/2006/main" noChangeAspect="1"/>
+            </wp:cNvGraphicFramePr>
+            <a:graphic xmlns:a="http://schemas.openxmlformats.org/drawingml/2006/main">
+              <a:graphicData uri="http://schemas.openxmlformats.org/drawingml/2006/picture">
+                <pic:pic xmlns:pic="http://schemas.openxmlformats.org/drawingml/2006/picture">
+                  <pic:nvPicPr>
+                    <pic:cNvPr id="0" name="Picture 7"/>
+                    <pic:cNvPicPr>
+                      <a:picLocks noChangeAspect="1" noChangeArrowheads="1"/>
+                    </pic:cNvPicPr>
+                  </pic:nvPicPr>
+                  <pic:blipFill>
+                    <a:blip r:embed="rId11">
+                      <a:extLst>
+                        <a:ext uri="{28A0092B-C50C-407E-A947-70E740481C1C}">
+                          <a14:useLocalDpi xmlns:a14="http://schemas.microsoft.com/office/drawing/2010/main" val="0"/>
+                        </a:ext>
+                      </a:extLst>
+                    </a:blip>
+                    <a:srcRect/>
+                    <a:stretch>
+                      <a:fillRect/>
+                    </a:stretch>
+                  </pic:blipFill>
+                  <pic:spPr bwMode="auto">
+                    <a:xfrm>
+                      <a:off x="0" y="0"/>
+                      <a:ext cx="2803904" cy="1978722"/>
+                    </a:xfrm>
+                    <a:prstGeom prst="rect">
+                      <a:avLst/>
+                    </a:prstGeom>
+                    <a:noFill/>
+                    <a:ln>
+                      <a:noFill/>
+                    </a:ln>
+                  </pic:spPr>
+                </pic:pic>
+              </a:graphicData>
+            </a:graphic>
+          </wp:inline>
+        </w:drawing>
+      </w:r>
+    </w:p>
+    <w:p>
+      <w:pPr>
+        <w:pStyle w:val="Descripcin"/>
+        <w:rPr>
+          <w:rFonts w:cs="Times New Roman"/>
+          <w:bCs/>
+          <w:color w:val="161616"/>
+          <w:sz w:val="20"/>
+          <w:szCs w:val="20"/>
+          <w:shd w:val="clear" w:color="auto" w:fill="FFFFFF"/>
+          <w:lang w:val="en-US"/>
+        </w:rPr>
+      </w:pPr>
+      <w:r>
+        <w:rPr>
+          <w:rFonts w:cs="Times New Roman"/>
+          <w:sz w:val="20"/>
+          <w:szCs w:val="20"/>
+          <w:lang w:val="en-US"/>
+        </w:rPr>
+        <w:t xml:space="preserve">Figure </w:t>
+      </w:r>
+      <w:r>
+        <w:rPr>
+          <w:rFonts w:cs="Times New Roman"/>
+          <w:sz w:val="20"/>
+          <w:szCs w:val="20"/>
+        </w:rPr>
+        <w:fldChar w:fldCharType="begin"/>
+      </w:r>
+      <w:r>
+        <w:rPr>
+          <w:rFonts w:cs="Times New Roman"/>
+          <w:sz w:val="20"/>
+          <w:szCs w:val="20"/>
+          <w:lang w:val="en-US"/>
+        </w:rPr>
+        <w:instrText xml:space="preserve"> SEQ Figure \* ARABIC </w:instrText>
+      </w:r>
+      <w:r>
+        <w:rPr>
+          <w:rFonts w:cs="Times New Roman"/>
+          <w:sz w:val="20"/>
+          <w:szCs w:val="20"/>
+        </w:rPr>
+        <w:fldChar w:fldCharType="separate"/>
+      </w:r>
+      <w:r>
+        <w:rPr>
+          <w:rFonts w:cs="Times New Roman"/>
+          <w:noProof/>
+          <w:sz w:val="20"/>
+          <w:szCs w:val="20"/>
+          <w:lang w:val="en-US"/>
+        </w:rPr>
+        <w:t>2</w:t>
+      </w:r>
+      <w:r>
+        <w:rPr>
+          <w:rFonts w:cs="Times New Roman"/>
+          <w:sz w:val="20"/>
+          <w:szCs w:val="20"/>
+        </w:rPr>
+        <w:fldChar w:fldCharType="end"/>
+      </w:r>
+      <w:r>
+        <w:rPr>
+          <w:rFonts w:cs="Times New Roman"/>
+          <w:sz w:val="20"/>
+          <w:szCs w:val="20"/>
+          <w:lang w:val="en-US"/>
+        </w:rPr>
+        <w:t>DFS Representation example</w:t>
+      </w:r>
     </w:p>
     <w:p>
       <w:pPr>
@@ -3759,36 +4131,44 @@
       <w:pPr>
         <w:spacing w:before="160" w:after="0" w:line="288" w:lineRule="auto"/>
         <w:rPr>
-          <w:b/>
-          <w:color w:val="000000" w:themeColor="text1"/>
-          <w:lang w:val="en-US"/>
-        </w:rPr>
-      </w:pPr>
-      <w:r>
-        <w:rPr>
           <w:color w:val="161616"/>
           <w:shd w:val="clear" w:color="auto" w:fill="FFFFFF"/>
           <w:lang w:val="en-US"/>
         </w:rPr>
-        <w:t xml:space="preserve">Dijkstra’s algorithm, published in 1959 and named after its creator Dutch computer scientist </w:t>
-      </w:r>
-      <w:proofErr w:type="spellStart"/>
+      </w:pPr>
       <w:r>
         <w:rPr>
           <w:color w:val="161616"/>
           <w:shd w:val="clear" w:color="auto" w:fill="FFFFFF"/>
           <w:lang w:val="en-US"/>
         </w:rPr>
-        <w:t>Edsger</w:t>
-      </w:r>
-      <w:proofErr w:type="spellEnd"/>
+        <w:t xml:space="preserve">Dijkstra’s algorithm, published in 1959 and named after its creator Dutch computer scientist </w:t>
+      </w:r>
+      <w:proofErr w:type="spellStart"/>
       <w:r>
         <w:rPr>
           <w:color w:val="161616"/>
           <w:shd w:val="clear" w:color="auto" w:fill="FFFFFF"/>
           <w:lang w:val="en-US"/>
         </w:rPr>
-        <w:t xml:space="preserve"> Dijkstra, can be applied on a weighted </w:t>
+        <w:t>Edsger</w:t>
+      </w:r>
+      <w:proofErr w:type="spellEnd"/>
+      <w:r>
+        <w:rPr>
+          <w:color w:val="161616"/>
+          <w:shd w:val="clear" w:color="auto" w:fill="FFFFFF"/>
+          <w:lang w:val="en-US"/>
+        </w:rPr>
+        <w:t xml:space="preserve"> Dijkstra, can be </w:t>
+      </w:r>
+      <w:r>
+        <w:rPr>
+          <w:color w:val="161616"/>
+          <w:shd w:val="clear" w:color="auto" w:fill="FFFFFF"/>
+          <w:lang w:val="en-US"/>
+        </w:rPr>
+        <w:t>applied on a weighted </w:t>
       </w:r>
       <w:r>
         <w:rPr>
@@ -3833,7 +4213,6 @@
         <w:sdtPr>
           <w:rPr>
             <w:color w:val="161616"/>
-            <w:highlight w:val="yellow"/>
             <w:shd w:val="clear" w:color="auto" w:fill="FFFFFF"/>
             <w:lang w:val="en-US"/>
           </w:rPr>
@@ -3844,7 +4223,6 @@
           <w:r>
             <w:rPr>
               <w:color w:val="161616"/>
-              <w:highlight w:val="yellow"/>
               <w:shd w:val="clear" w:color="auto" w:fill="FFFFFF"/>
               <w:lang w:val="en-US"/>
             </w:rPr>
@@ -3853,7 +4231,6 @@
           <w:r>
             <w:rPr>
               <w:color w:val="161616"/>
-              <w:highlight w:val="yellow"/>
               <w:shd w:val="clear" w:color="auto" w:fill="FFFFFF"/>
               <w:lang w:val="en-US"/>
             </w:rPr>
@@ -3862,7 +4239,6 @@
           <w:r>
             <w:rPr>
               <w:color w:val="161616"/>
-              <w:highlight w:val="yellow"/>
               <w:shd w:val="clear" w:color="auto" w:fill="FFFFFF"/>
               <w:lang w:val="en-US"/>
             </w:rPr>
@@ -3872,7 +4248,6 @@
             <w:rPr>
               <w:noProof/>
               <w:color w:val="161616"/>
-              <w:highlight w:val="yellow"/>
               <w:shd w:val="clear" w:color="auto" w:fill="FFFFFF"/>
               <w:lang w:val="en-US"/>
             </w:rPr>
@@ -3881,7 +4256,6 @@
           <w:r>
             <w:rPr>
               <w:color w:val="161616"/>
-              <w:highlight w:val="yellow"/>
               <w:shd w:val="clear" w:color="auto" w:fill="FFFFFF"/>
               <w:lang w:val="en-US"/>
             </w:rPr>
@@ -3889,6 +4263,235 @@
           </w:r>
         </w:sdtContent>
       </w:sdt>
+    </w:p>
+    <w:p>
+      <w:pPr>
+        <w:keepNext/>
+        <w:spacing w:before="160" w:after="0" w:line="288" w:lineRule="auto"/>
+        <w:rPr>
+          <w:lang w:val="en-US"/>
+        </w:rPr>
+      </w:pPr>
+      <w:r>
+        <w:rPr>
+          <w:b/>
+          <w:noProof/>
+          <w:color w:val="000000" w:themeColor="text1"/>
+          <w:lang w:val="en-US"/>
+        </w:rPr>
+        <w:drawing>
+          <wp:anchor distT="0" distB="0" distL="114300" distR="114300" simplePos="0" relativeHeight="251662336" behindDoc="1" locked="0" layoutInCell="1" allowOverlap="1" wp14:anchorId="2521DB67" wp14:editId="5E0E2DAC">
+            <wp:simplePos x="0" y="0"/>
+            <wp:positionH relativeFrom="column">
+              <wp:align>right</wp:align>
+            </wp:positionH>
+            <wp:positionV relativeFrom="paragraph">
+              <wp:posOffset>280035</wp:posOffset>
+            </wp:positionV>
+            <wp:extent cx="3066415" cy="1410335"/>
+            <wp:effectExtent l="0" t="0" r="635" b="0"/>
+            <wp:wrapTopAndBottom/>
+            <wp:docPr id="5" name="Imagen 5"/>
+            <wp:cNvGraphicFramePr>
+              <a:graphicFrameLocks xmlns:a="http://schemas.openxmlformats.org/drawingml/2006/main" noChangeAspect="1"/>
+            </wp:cNvGraphicFramePr>
+            <a:graphic xmlns:a="http://schemas.openxmlformats.org/drawingml/2006/main">
+              <a:graphicData uri="http://schemas.openxmlformats.org/drawingml/2006/picture">
+                <pic:pic xmlns:pic="http://schemas.openxmlformats.org/drawingml/2006/picture">
+                  <pic:nvPicPr>
+                    <pic:cNvPr id="5" name="Imagen 5"/>
+                    <pic:cNvPicPr/>
+                  </pic:nvPicPr>
+                  <pic:blipFill>
+                    <a:blip r:embed="rId12" cstate="print">
+                      <a:extLst>
+                        <a:ext uri="{28A0092B-C50C-407E-A947-70E740481C1C}">
+                          <a14:useLocalDpi xmlns:a14="http://schemas.microsoft.com/office/drawing/2010/main" val="0"/>
+                        </a:ext>
+                      </a:extLst>
+                    </a:blip>
+                    <a:stretch>
+                      <a:fillRect/>
+                    </a:stretch>
+                  </pic:blipFill>
+                  <pic:spPr>
+                    <a:xfrm>
+                      <a:off x="0" y="0"/>
+                      <a:ext cx="3066415" cy="1410335"/>
+                    </a:xfrm>
+                    <a:prstGeom prst="rect">
+                      <a:avLst/>
+                    </a:prstGeom>
+                  </pic:spPr>
+                </pic:pic>
+              </a:graphicData>
+            </a:graphic>
+            <wp14:sizeRelH relativeFrom="margin">
+              <wp14:pctWidth>0</wp14:pctWidth>
+            </wp14:sizeRelH>
+          </wp:anchor>
+        </w:drawing>
+      </w:r>
+      <w:r>
+        <w:rPr>
+          <w:lang w:val="en-US"/>
+        </w:rPr>
+        <w:t>[16</w:t>
+      </w:r>
+      <w:r>
+        <w:rPr>
+          <w:lang w:val="en-US"/>
+        </w:rPr>
+        <w:t>]</w:t>
+      </w:r>
+      <w:sdt>
+        <w:sdtPr>
+          <w:id w:val="-292986098"/>
+          <w:citation/>
+        </w:sdtPr>
+        <w:sdtContent>
+          <w:r>
+            <w:fldChar w:fldCharType="begin"/>
+          </w:r>
+          <w:r>
+            <w:rPr>
+              <w:b/>
+              <w:noProof/>
+              <w:color w:val="000000" w:themeColor="text1"/>
+              <w:lang w:val="en-US"/>
+            </w:rPr>
+            <w:instrText xml:space="preserve"> CITATION Rkp22 \l 1033 </w:instrText>
+          </w:r>
+          <w:r>
+            <w:fldChar w:fldCharType="separate"/>
+          </w:r>
+          <w:r>
+            <w:rPr>
+              <w:b/>
+              <w:noProof/>
+              <w:color w:val="000000" w:themeColor="text1"/>
+              <w:lang w:val="en-US"/>
+            </w:rPr>
+            <w:t xml:space="preserve"> </w:t>
+          </w:r>
+          <w:r>
+            <w:rPr>
+              <w:noProof/>
+              <w:color w:val="000000" w:themeColor="text1"/>
+              <w:lang w:val="en-US"/>
+            </w:rPr>
+            <w:t>(Rkpandey, 2022)</w:t>
+          </w:r>
+          <w:r>
+            <w:fldChar w:fldCharType="end"/>
+          </w:r>
+        </w:sdtContent>
+      </w:sdt>
+    </w:p>
+    <w:p>
+      <w:pPr>
+        <w:keepNext/>
+        <w:spacing w:before="160" w:after="0" w:line="288" w:lineRule="auto"/>
+        <w:rPr>
+          <w:i/>
+          <w:iCs/>
+          <w:lang w:val="en-US"/>
+        </w:rPr>
+      </w:pPr>
+      <w:r>
+        <w:rPr>
+          <w:i/>
+          <w:iCs/>
+          <w:lang w:val="en-US"/>
+        </w:rPr>
+        <w:t xml:space="preserve">Figure </w:t>
+      </w:r>
+      <w:r>
+        <w:rPr>
+          <w:i/>
+          <w:iCs/>
+        </w:rPr>
+        <w:fldChar w:fldCharType="begin"/>
+      </w:r>
+      <w:r>
+        <w:rPr>
+          <w:i/>
+          <w:iCs/>
+          <w:lang w:val="en-US"/>
+        </w:rPr>
+        <w:instrText xml:space="preserve"> SEQ Figure \* ARABIC </w:instrText>
+      </w:r>
+      <w:r>
+        <w:rPr>
+          <w:i/>
+          <w:iCs/>
+        </w:rPr>
+        <w:fldChar w:fldCharType="separate"/>
+      </w:r>
+      <w:r>
+        <w:rPr>
+          <w:i/>
+          <w:iCs/>
+          <w:noProof/>
+          <w:lang w:val="en-US"/>
+        </w:rPr>
+        <w:t>3</w:t>
+      </w:r>
+      <w:r>
+        <w:rPr>
+          <w:i/>
+          <w:iCs/>
+        </w:rPr>
+        <w:fldChar w:fldCharType="end"/>
+      </w:r>
+      <w:r>
+        <w:rPr>
+          <w:i/>
+          <w:iCs/>
+          <w:lang w:val="en-US"/>
+        </w:rPr>
+        <w:t xml:space="preserve"> The result of Dijkstra’s algorithm starting at node v is a shortest path tree rooted at v, such that the path from root v to any other node in the tree is the shortest path distance. The shortest path tree is a spanning tree, meaning that it is a </w:t>
+      </w:r>
+      <w:r>
+        <w:rPr>
+          <w:i/>
+          <w:iCs/>
+          <w:lang w:val="en-US"/>
+        </w:rPr>
+        <w:t xml:space="preserve">subgraph </w:t>
+      </w:r>
+      <w:r>
+        <w:rPr>
+          <w:i/>
+          <w:iCs/>
+          <w:color w:val="000000" w:themeColor="text1"/>
+          <w:shd w:val="clear" w:color="auto" w:fill="FFFFFF"/>
+          <w:lang w:val="en-US"/>
+        </w:rPr>
+        <w:t>which includes all the vertices of </w:t>
+      </w:r>
+      <w:r>
+        <w:rPr>
+          <w:rStyle w:val="CdigoHTML"/>
+          <w:rFonts w:ascii="Times New Roman" w:hAnsi="Times New Roman" w:cs="Times New Roman"/>
+          <w:i/>
+          <w:iCs/>
+          <w:color w:val="000000" w:themeColor="text1"/>
+          <w:shd w:val="clear" w:color="auto" w:fill="FFFFFF"/>
+          <w:lang w:val="en-US"/>
+        </w:rPr>
+        <w:t>G</w:t>
+      </w:r>
+      <w:r>
+        <w:rPr>
+          <w:i/>
+          <w:iCs/>
+          <w:color w:val="000000" w:themeColor="text1"/>
+          <w:shd w:val="clear" w:color="auto" w:fill="FFFFFF"/>
+          <w:lang w:val="en-US"/>
+        </w:rPr>
+        <w:t>.</w:t>
+      </w:r>
     </w:p>
     <w:p>
       <w:pPr>
@@ -4062,7 +4665,6 @@
         <w:sdtPr>
           <w:rPr>
             <w:color w:val="161616"/>
-            <w:highlight w:val="yellow"/>
             <w:shd w:val="clear" w:color="auto" w:fill="FFFFFF"/>
             <w:lang w:val="en-US"/>
           </w:rPr>
@@ -4073,7 +4675,6 @@
           <w:r>
             <w:rPr>
               <w:color w:val="161616"/>
-              <w:highlight w:val="yellow"/>
               <w:shd w:val="clear" w:color="auto" w:fill="FFFFFF"/>
               <w:lang w:val="en-US"/>
             </w:rPr>
@@ -4082,7 +4683,6 @@
           <w:r>
             <w:rPr>
               <w:color w:val="161616"/>
-              <w:highlight w:val="yellow"/>
               <w:shd w:val="clear" w:color="auto" w:fill="FFFFFF"/>
               <w:lang w:val="en-US"/>
             </w:rPr>
@@ -4091,7 +4691,6 @@
           <w:r>
             <w:rPr>
               <w:color w:val="161616"/>
-              <w:highlight w:val="yellow"/>
               <w:shd w:val="clear" w:color="auto" w:fill="FFFFFF"/>
               <w:lang w:val="en-US"/>
             </w:rPr>
@@ -4101,7 +4700,6 @@
             <w:rPr>
               <w:noProof/>
               <w:color w:val="161616"/>
-              <w:highlight w:val="yellow"/>
               <w:shd w:val="clear" w:color="auto" w:fill="FFFFFF"/>
               <w:lang w:val="en-US"/>
             </w:rPr>
@@ -4110,7 +4708,6 @@
           <w:r>
             <w:rPr>
               <w:color w:val="161616"/>
-              <w:highlight w:val="yellow"/>
               <w:shd w:val="clear" w:color="auto" w:fill="FFFFFF"/>
               <w:lang w:val="en-US"/>
             </w:rPr>
@@ -4118,6 +4715,227 @@
           </w:r>
         </w:sdtContent>
       </w:sdt>
+    </w:p>
+    <w:p>
+      <w:pPr>
+        <w:spacing w:before="160" w:after="0" w:line="288" w:lineRule="auto"/>
+        <w:rPr>
+          <w:color w:val="161616"/>
+          <w:shd w:val="clear" w:color="auto" w:fill="FFFFFF"/>
+          <w:lang w:val="en-US"/>
+        </w:rPr>
+      </w:pPr>
+      <w:r>
+        <w:rPr>
+          <w:color w:val="161616"/>
+          <w:shd w:val="clear" w:color="auto" w:fill="FFFFFF"/>
+          <w:lang w:val="en-US"/>
+        </w:rPr>
+        <w:t>[17]</w:t>
+      </w:r>
+      <w:sdt>
+        <w:sdtPr>
+          <w:rPr>
+            <w:color w:val="161616"/>
+            <w:shd w:val="clear" w:color="auto" w:fill="FFFFFF"/>
+            <w:lang w:val="en-US"/>
+          </w:rPr>
+          <w:id w:val="-2060321451"/>
+          <w:citation/>
+        </w:sdtPr>
+        <w:sdtContent>
+          <w:r>
+            <w:rPr>
+              <w:color w:val="161616"/>
+              <w:shd w:val="clear" w:color="auto" w:fill="FFFFFF"/>
+              <w:lang w:val="en-US"/>
+            </w:rPr>
+            <w:fldChar w:fldCharType="begin"/>
+          </w:r>
+          <w:r>
+            <w:rPr>
+              <w:color w:val="161616"/>
+              <w:shd w:val="clear" w:color="auto" w:fill="FFFFFF"/>
+              <w:lang w:val="en-US"/>
+            </w:rPr>
+            <w:instrText xml:space="preserve"> CITATION Bri224 \l 1033 </w:instrText>
+          </w:r>
+          <w:r>
+            <w:rPr>
+              <w:color w:val="161616"/>
+              <w:shd w:val="clear" w:color="auto" w:fill="FFFFFF"/>
+              <w:lang w:val="en-US"/>
+            </w:rPr>
+            <w:fldChar w:fldCharType="separate"/>
+          </w:r>
+          <w:r>
+            <w:rPr>
+              <w:noProof/>
+              <w:color w:val="161616"/>
+              <w:shd w:val="clear" w:color="auto" w:fill="FFFFFF"/>
+              <w:lang w:val="en-US"/>
+            </w:rPr>
+            <w:t xml:space="preserve"> </w:t>
+          </w:r>
+          <w:r>
+            <w:rPr>
+              <w:noProof/>
+              <w:color w:val="161616"/>
+              <w:shd w:val="clear" w:color="auto" w:fill="FFFFFF"/>
+              <w:lang w:val="en-US"/>
+            </w:rPr>
+            <w:t>(Brilliant, Bellman-Ford Algorithm, 2022)</w:t>
+          </w:r>
+          <w:r>
+            <w:rPr>
+              <w:color w:val="161616"/>
+              <w:shd w:val="clear" w:color="auto" w:fill="FFFFFF"/>
+              <w:lang w:val="en-US"/>
+            </w:rPr>
+            <w:fldChar w:fldCharType="end"/>
+          </w:r>
+        </w:sdtContent>
+      </w:sdt>
+    </w:p>
+    <w:p>
+      <w:pPr>
+        <w:keepNext/>
+        <w:spacing w:before="160" w:after="0" w:line="288" w:lineRule="auto"/>
+        <w:rPr>
+          <w:lang w:val="en-US"/>
+        </w:rPr>
+      </w:pPr>
+      <w:r>
+        <w:rPr>
+          <w:noProof/>
+          <w:color w:val="161616"/>
+          <w:shd w:val="clear" w:color="auto" w:fill="FFFFFF"/>
+          <w:lang w:val="en-US"/>
+        </w:rPr>
+        <w:drawing>
+          <wp:inline distT="0" distB="0" distL="0" distR="0" wp14:anchorId="3B3D5961" wp14:editId="3DE0F3CD">
+            <wp:extent cx="3049679" cy="1694668"/>
+            <wp:effectExtent l="0" t="0" r="0" b="1270"/>
+            <wp:docPr id="6" name="Imagen 6"/>
+            <wp:cNvGraphicFramePr>
+              <a:graphicFrameLocks xmlns:a="http://schemas.openxmlformats.org/drawingml/2006/main" noChangeAspect="1"/>
+            </wp:cNvGraphicFramePr>
+            <a:graphic xmlns:a="http://schemas.openxmlformats.org/drawingml/2006/main">
+              <a:graphicData uri="http://schemas.openxmlformats.org/drawingml/2006/picture">
+                <pic:pic xmlns:pic="http://schemas.openxmlformats.org/drawingml/2006/picture">
+                  <pic:nvPicPr>
+                    <pic:cNvPr id="6" name="Imagen 6"/>
+                    <pic:cNvPicPr/>
+                  </pic:nvPicPr>
+                  <pic:blipFill>
+                    <a:blip r:embed="rId13" cstate="print">
+                      <a:extLst>
+                        <a:ext uri="{28A0092B-C50C-407E-A947-70E740481C1C}">
+                          <a14:useLocalDpi xmlns:a14="http://schemas.microsoft.com/office/drawing/2010/main" val="0"/>
+                        </a:ext>
+                      </a:extLst>
+                    </a:blip>
+                    <a:stretch>
+                      <a:fillRect/>
+                    </a:stretch>
+                  </pic:blipFill>
+                  <pic:spPr>
+                    <a:xfrm>
+                      <a:off x="0" y="0"/>
+                      <a:ext cx="3229942" cy="1794838"/>
+                    </a:xfrm>
+                    <a:prstGeom prst="rect">
+                      <a:avLst/>
+                    </a:prstGeom>
+                  </pic:spPr>
+                </pic:pic>
+              </a:graphicData>
+            </a:graphic>
+          </wp:inline>
+        </w:drawing>
+      </w:r>
+    </w:p>
+    <w:p>
+      <w:pPr>
+        <w:pStyle w:val="Descripcin"/>
+        <w:rPr>
+          <w:color w:val="161616"/>
+          <w:sz w:val="20"/>
+          <w:szCs w:val="20"/>
+          <w:shd w:val="clear" w:color="auto" w:fill="FFFFFF"/>
+          <w:lang w:val="en-US"/>
+        </w:rPr>
+      </w:pPr>
+      <w:r>
+        <w:rPr>
+          <w:sz w:val="20"/>
+          <w:szCs w:val="20"/>
+          <w:lang w:val="en-US"/>
+        </w:rPr>
+        <w:t xml:space="preserve">Figure </w:t>
+      </w:r>
+      <w:r>
+        <w:rPr>
+          <w:sz w:val="20"/>
+          <w:szCs w:val="20"/>
+        </w:rPr>
+        <w:fldChar w:fldCharType="begin"/>
+      </w:r>
+      <w:r>
+        <w:rPr>
+          <w:sz w:val="20"/>
+          <w:szCs w:val="20"/>
+          <w:lang w:val="en-US"/>
+        </w:rPr>
+        <w:instrText xml:space="preserve"> SEQ Figure \* ARABIC </w:instrText>
+      </w:r>
+      <w:r>
+        <w:rPr>
+          <w:sz w:val="20"/>
+          <w:szCs w:val="20"/>
+        </w:rPr>
+        <w:fldChar w:fldCharType="separate"/>
+      </w:r>
+      <w:r>
+        <w:rPr>
+          <w:noProof/>
+          <w:sz w:val="20"/>
+          <w:szCs w:val="20"/>
+          <w:lang w:val="en-US"/>
+        </w:rPr>
+        <w:t>4</w:t>
+      </w:r>
+      <w:r>
+        <w:rPr>
+          <w:sz w:val="20"/>
+          <w:szCs w:val="20"/>
+        </w:rPr>
+        <w:fldChar w:fldCharType="end"/>
+      </w:r>
+      <w:r>
+        <w:rPr>
+          <w:sz w:val="20"/>
+          <w:szCs w:val="20"/>
+          <w:lang w:val="en-US"/>
+        </w:rPr>
+        <w:t>Bellman-Ford algorithm</w:t>
+      </w:r>
+      <w:r>
+        <w:rPr>
+          <w:sz w:val="20"/>
+          <w:szCs w:val="20"/>
+          <w:lang w:val="en-US"/>
+        </w:rPr>
+        <w:t xml:space="preserve"> e</w:t>
+      </w:r>
+      <w:r>
+        <w:rPr>
+          <w:sz w:val="20"/>
+          <w:szCs w:val="20"/>
+          <w:lang w:val="en-US"/>
+        </w:rPr>
+        <w:t>xample</w:t>
+      </w:r>
     </w:p>
     <w:p>
       <w:pPr>
@@ -4333,7 +5151,7 @@
                     <pic:cNvPicPr preferRelativeResize="0"/>
                   </pic:nvPicPr>
                   <pic:blipFill>
-                    <a:blip r:embed="rId10"/>
+                    <a:blip r:embed="rId14"/>
                     <a:srcRect/>
                     <a:stretch>
                       <a:fillRect/>
@@ -4564,7 +5382,7 @@
                     <pic:cNvPicPr preferRelativeResize="0"/>
                   </pic:nvPicPr>
                   <pic:blipFill>
-                    <a:blip r:embed="rId11"/>
+                    <a:blip r:embed="rId15"/>
                     <a:srcRect t="24232"/>
                     <a:stretch>
                       <a:fillRect/>
@@ -4631,15 +5449,7 @@
           <w:color w:val="55308D"/>
           <w:lang w:val="en-US"/>
         </w:rPr>
-        <w:t xml:space="preserve">Explain the other two paths that reduce both distance and risk of street sexual harassment and make your own graph. Do </w:t>
-      </w:r>
-      <w:r>
-        <w:rPr>
-          <w:color w:val="55308D"/>
-          <w:lang w:val="en-US"/>
-        </w:rPr>
-        <w:lastRenderedPageBreak/>
-        <w:t xml:space="preserve">not use graphs from the Internet, make your own. </w:t>
+        <w:t xml:space="preserve">Explain the other two paths that reduce both distance and risk of street sexual harassment and make your own graph. Do not use graphs from the Internet, make your own. </w:t>
       </w:r>
       <w:r>
         <w:rPr>
@@ -4710,7 +5520,7 @@
                     <pic:cNvPicPr preferRelativeResize="0"/>
                   </pic:nvPicPr>
                   <pic:blipFill>
-                    <a:blip r:embed="rId12"/>
+                    <a:blip r:embed="rId16"/>
                     <a:srcRect/>
                     <a:stretch>
                       <a:fillRect/>
@@ -5078,7 +5888,15 @@
                 <w:color w:val="55308D"/>
                 <w:lang w:val="en-US"/>
               </w:rPr>
-              <w:t>Name of the second algorithm (in case you have tried two)</w:t>
+              <w:t xml:space="preserve">Name of the second algorithm (in case you have </w:t>
+            </w:r>
+            <w:r>
+              <w:rPr>
+                <w:color w:val="55308D"/>
+                <w:lang w:val="en-US"/>
+              </w:rPr>
+              <w:lastRenderedPageBreak/>
+              <w:t>tried two)</w:t>
             </w:r>
           </w:p>
         </w:tc>
@@ -5114,6 +5932,7 @@
                 <w:color w:val="55308D"/>
                 <w:lang w:val="en-US"/>
               </w:rPr>
+              <w:lastRenderedPageBreak/>
               <w:t>O(</w:t>
             </w:r>
             <w:proofErr w:type="gramEnd"/>
@@ -6816,7 +7635,6 @@
           <w:color w:val="55308D"/>
           <w:lang w:val="en-US"/>
         </w:rPr>
-        <w:lastRenderedPageBreak/>
         <w:t>6.1 Future work</w:t>
       </w:r>
     </w:p>
@@ -7090,7 +7908,16 @@
                   <w:iCs/>
                   <w:lang w:val="en-US"/>
                 </w:rPr>
-                <w:t>What routing algorithms are most likely being used by navigation services like Garmin and TomTom? What factors are included in the final algorithm?</w:t>
+                <w:t xml:space="preserve">What routing algorithms are most likely being used by navigation services like </w:t>
+              </w:r>
+              <w:r>
+                <w:rPr>
+                  <w:i/>
+                  <w:iCs/>
+                  <w:lang w:val="en-US"/>
+                </w:rPr>
+                <w:lastRenderedPageBreak/>
+                <w:t>Garmin and TomTom? What factors are included in the final algorithm?</w:t>
               </w:r>
               <w:r>
                 <w:rPr>
@@ -7118,7 +7945,7 @@
                 </w:rPr>
                 <w:t xml:space="preserve"> Quora: </w:t>
               </w:r>
-              <w:hyperlink r:id="rId13" w:history="1">
+              <w:hyperlink r:id="rId17" w:history="1">
                 <w:r>
                   <w:rPr>
                     <w:rStyle w:val="Hipervnculo"/>
@@ -7165,7 +7992,7 @@
                 </w:rPr>
                 <w:t xml:space="preserve">. (2022, August). Retrieved from NUMBEO: </w:t>
               </w:r>
-              <w:hyperlink r:id="rId14" w:history="1">
+              <w:hyperlink r:id="rId18" w:history="1">
                 <w:r>
                   <w:rPr>
                     <w:rStyle w:val="Hipervnculo"/>
@@ -7219,7 +8046,7 @@
                 </w:rPr>
                 <w:t xml:space="preserve">(2019, April 29). Retrieved from El Tiempo: </w:t>
               </w:r>
-              <w:hyperlink r:id="rId15" w:history="1">
+              <w:hyperlink r:id="rId19" w:history="1">
                 <w:r>
                   <w:rPr>
                     <w:rStyle w:val="Hipervnculo"/>
@@ -7306,14 +8133,7 @@
                   <w:noProof/>
                   <w:lang w:val="en-US"/>
                 </w:rPr>
-                <w:t xml:space="preserve"> Futurice: </w:t>
-              </w:r>
-              <w:r>
-                <w:rPr>
-                  <w:noProof/>
-                  <w:lang w:val="en-US"/>
-                </w:rPr>
-                <w:t>https://futurice.com/blog/if-you-had-a-choice-would-you-select-speed-over-safety</w:t>
+                <w:t xml:space="preserve"> Futurice: https://futurice.com/blog/if-you-had-a-choice-would-you-select-speed-over-safety</w:t>
               </w:r>
             </w:p>
             <w:p>
@@ -7352,7 +8172,7 @@
                 </w:rPr>
                 <w:t xml:space="preserve">Retrieved form Safetipin: </w:t>
               </w:r>
-              <w:hyperlink r:id="rId16" w:history="1">
+              <w:hyperlink r:id="rId20" w:history="1">
                 <w:r>
                   <w:rPr>
                     <w:rStyle w:val="Hipervnculo"/>
@@ -7434,7 +8254,7 @@
                 </w:rPr>
                 <w:t xml:space="preserve"> Metro 50: </w:t>
               </w:r>
-              <w:hyperlink r:id="rId17" w:anchor="metro-comments-container" w:history="1">
+              <w:hyperlink r:id="rId21" w:anchor="metro-comments-container" w:history="1">
                 <w:r>
                   <w:rPr>
                     <w:rStyle w:val="Hipervnculo"/>
@@ -7526,7 +8346,7 @@
                 </w:rPr>
                 <w:t xml:space="preserve">(2022, May 5). Retrieved from infobae: </w:t>
               </w:r>
-              <w:hyperlink r:id="rId18" w:history="1">
+              <w:hyperlink r:id="rId22" w:history="1">
                 <w:r>
                   <w:rPr>
                     <w:rStyle w:val="Hipervnculo"/>
@@ -7594,7 +8414,7 @@
                 </w:rPr>
                 <w:t xml:space="preserve">Futurice: </w:t>
               </w:r>
-              <w:hyperlink r:id="rId19" w:history="1">
+              <w:hyperlink r:id="rId23" w:history="1">
                 <w:r>
                   <w:rPr>
                     <w:rStyle w:val="Hipervnculo"/>
@@ -7729,11 +8549,13 @@
                 </w:numPr>
                 <w:rPr>
                   <w:noProof/>
+                  <w:lang w:val="en-US"/>
                 </w:rPr>
               </w:pPr>
               <w:r>
                 <w:rPr>
                   <w:noProof/>
+                  <w:lang w:val="en-US"/>
                 </w:rPr>
                 <w:t xml:space="preserve">Brilliant. (2022, August 13). </w:t>
               </w:r>
@@ -7742,14 +8564,180 @@
                   <w:i/>
                   <w:iCs/>
                   <w:noProof/>
+                  <w:lang w:val="en-US"/>
                 </w:rPr>
                 <w:t>Bellman-Ford Algorithm</w:t>
               </w:r>
               <w:r>
                 <w:rPr>
                   <w:noProof/>
+                  <w:lang w:val="en-US"/>
                 </w:rPr>
-                <w:t>. Retrieved from Brilliant.org: https://brilliant.org/wiki/bellman-ford-algorithm/</w:t>
+                <w:t xml:space="preserve">. Retrieved from Brilliant.org: </w:t>
+              </w:r>
+              <w:hyperlink r:id="rId24" w:history="1">
+                <w:r>
+                  <w:rPr>
+                    <w:rStyle w:val="Hipervnculo"/>
+                    <w:noProof/>
+                    <w:lang w:val="en-US"/>
+                  </w:rPr>
+                  <w:t>https://brilliant.org/wiki/bellman-ford-algorithm/</w:t>
+                </w:r>
+              </w:hyperlink>
+            </w:p>
+            <w:p>
+              <w:pPr>
+                <w:pStyle w:val="Bibliografa"/>
+                <w:numPr>
+                  <w:ilvl w:val="0"/>
+                  <w:numId w:val="4"/>
+                </w:numPr>
+                <w:rPr>
+                  <w:noProof/>
+                  <w:lang w:val="en-US"/>
+                </w:rPr>
+              </w:pPr>
+              <w:r>
+                <w:rPr>
+                  <w:noProof/>
+                  <w:lang w:val="en-US"/>
+                </w:rPr>
+                <w:t xml:space="preserve">Vivadifferences. (2022, August 14). </w:t>
+              </w:r>
+              <w:r>
+                <w:rPr>
+                  <w:i/>
+                  <w:iCs/>
+                  <w:noProof/>
+                  <w:lang w:val="en-US"/>
+                </w:rPr>
+                <w:t>8 Difference Between DFS (Depth First Search) And BFS (Breadth First Search) In Artificial Intelligence</w:t>
+              </w:r>
+              <w:r>
+                <w:rPr>
+                  <w:noProof/>
+                  <w:lang w:val="en-US"/>
+                </w:rPr>
+                <w:t>. Retrieved from vivadifferences.com: https://vivadifferences.com/difference-between-dfs-and-bfs-in-artificial-intelligence/</w:t>
+              </w:r>
+            </w:p>
+            <w:p>
+              <w:pPr>
+                <w:pStyle w:val="Bibliografa"/>
+                <w:numPr>
+                  <w:ilvl w:val="0"/>
+                  <w:numId w:val="4"/>
+                </w:numPr>
+                <w:rPr>
+                  <w:noProof/>
+                  <w:lang w:val="en-US"/>
+                </w:rPr>
+              </w:pPr>
+              <w:r>
+                <w:rPr>
+                  <w:noProof/>
+                  <w:lang w:val="en-US"/>
+                </w:rPr>
+                <w:t xml:space="preserve">Rkpandey. (2022, August 14). </w:t>
+              </w:r>
+              <w:r>
+                <w:rPr>
+                  <w:i/>
+                  <w:iCs/>
+                  <w:noProof/>
+                  <w:lang w:val="en-US"/>
+                </w:rPr>
+                <w:t>Dijkstra's Algorithm for Shortest Path</w:t>
+              </w:r>
+              <w:r>
+                <w:rPr>
+                  <w:noProof/>
+                  <w:lang w:val="en-US"/>
+                </w:rPr>
+                <w:t>. Retrieved from rkpandey.com: http://rkpandey.com/AlgorithmHelper/shortest/path/2017/05/16/dijkstra.html</w:t>
+              </w:r>
+            </w:p>
+            <w:p>
+              <w:pPr>
+                <w:pStyle w:val="Bibliografa"/>
+                <w:numPr>
+                  <w:ilvl w:val="0"/>
+                  <w:numId w:val="4"/>
+                </w:numPr>
+                <w:rPr>
+                  <w:noProof/>
+                  <w:lang w:val="en-US"/>
+                </w:rPr>
+              </w:pPr>
+              <w:r>
+                <w:rPr>
+                  <w:noProof/>
+                  <w:lang w:val="en-US"/>
+                </w:rPr>
+                <w:t xml:space="preserve">Slidetodoc. (2022, August 14). </w:t>
+              </w:r>
+              <w:r>
+                <w:rPr>
+                  <w:i/>
+                  <w:iCs/>
+                  <w:noProof/>
+                  <w:lang w:val="en-US"/>
+                </w:rPr>
+                <w:t>BellmanFord Algorithm CSCI 385 Data Structures Analysis of</w:t>
+              </w:r>
+              <w:r>
+                <w:rPr>
+                  <w:noProof/>
+                  <w:lang w:val="en-US"/>
+                </w:rPr>
+                <w:t xml:space="preserve">. Retrieved from slidetodoc.com: </w:t>
+              </w:r>
+              <w:hyperlink r:id="rId25" w:history="1">
+                <w:r>
+                  <w:rPr>
+                    <w:rStyle w:val="Hipervnculo"/>
+                    <w:noProof/>
+                    <w:lang w:val="en-US"/>
+                  </w:rPr>
+                  <w:t>https://slidetodoc.com/bellmanford-algorithm-csci-385-data-structures-analysis-of/</w:t>
+                </w:r>
+              </w:hyperlink>
+            </w:p>
+            <w:p>
+              <w:pPr>
+                <w:pStyle w:val="Bibliografa"/>
+                <w:numPr>
+                  <w:ilvl w:val="0"/>
+                  <w:numId w:val="4"/>
+                </w:numPr>
+                <w:rPr>
+                  <w:noProof/>
+                  <w:lang w:val="en-US"/>
+                </w:rPr>
+              </w:pPr>
+              <w:r>
+                <w:rPr>
+                  <w:noProof/>
+                  <w:lang w:val="en-US"/>
+                </w:rPr>
+                <w:t xml:space="preserve">Cortes, S. (2022, August 14). </w:t>
+              </w:r>
+              <w:r>
+                <w:rPr>
+                  <w:i/>
+                  <w:iCs/>
+                  <w:noProof/>
+                  <w:lang w:val="en-US"/>
+                </w:rPr>
+                <w:t>Lucidspark</w:t>
+              </w:r>
+              <w:r>
+                <w:rPr>
+                  <w:noProof/>
+                  <w:lang w:val="en-US"/>
+                </w:rPr>
+                <w:t>. Retrieved from lucid.app: https://lucid.app/lucidspark/bcf35ea3-ce3d-42d2-b9d0-7b184688fb31/edit?invitationId=inv_7b61f247-0e94-4ff5-a133-cac609c1ad3f#</w:t>
               </w:r>
             </w:p>
             <w:p>
@@ -7896,7 +8884,6 @@
               <w:noProof/>
               <w:lang w:val="en-US"/>
             </w:rPr>
-            <w:lastRenderedPageBreak/>
             <w:t xml:space="preserve">Brilliant. (2022, August 13). </w:t>
           </w:r>
           <w:r>
@@ -8012,7 +8999,15 @@
               <w:noProof/>
               <w:lang w:val="en-US"/>
             </w:rPr>
-            <w:t xml:space="preserve"> Retrieved from Quora: https://www.quora.com/What-routing-algorithms-are-most-likely-being-used-by-navigation-services-like-Garmin-and-TomTom-What-factors-are-included-in-the-final-algorithm</w:t>
+            <w:t xml:space="preserve"> Retrieved from Quora: </w:t>
+          </w:r>
+          <w:r>
+            <w:rPr>
+              <w:noProof/>
+              <w:lang w:val="en-US"/>
+            </w:rPr>
+            <w:lastRenderedPageBreak/>
+            <w:t>https://www.quora.com/What-routing-algorithms-are-most-likely-being-used-by-navigation-services-like-Garmin-and-TomTom-What-factors-are-included-in-the-final-algorithm</w:t>
           </w:r>
         </w:p>
         <w:p>
@@ -8026,19 +9021,26 @@
           </w:pPr>
           <w:r>
             <w:rPr>
+              <w:noProof/>
+              <w:lang w:val="en-US"/>
+            </w:rPr>
+            <w:t xml:space="preserve">Cortes, S. (2022, August 14). </w:t>
+          </w:r>
+          <w:r>
+            <w:rPr>
               <w:i/>
               <w:iCs/>
               <w:noProof/>
               <w:lang w:val="en-US"/>
             </w:rPr>
-            <w:t>Criminalidad en Medellín</w:t>
+            <w:t>Lucidspark</w:t>
           </w:r>
           <w:r>
             <w:rPr>
               <w:noProof/>
               <w:lang w:val="en-US"/>
             </w:rPr>
-            <w:t>. (2022, August). Retrieved from NUMBEO: https://es.numbeo.com/criminalidad/ciudad/Medell%C3%ADn</w:t>
+            <w:t>. Retrieved from lucid.app: https://lucid.app/lucidspark/bcf35ea3-ce3d-42d2-b9d0-7b184688fb31/edit?invitationId=inv_7b61f247-0e94-4ff5-a133-cac609c1ad3f#</w:t>
           </w:r>
         </w:p>
         <w:p>
@@ -8055,21 +9057,16 @@
               <w:i/>
               <w:iCs/>
               <w:noProof/>
-            </w:rPr>
-            <w:t>El 90,1 por ciento de la mujeres no denuncia el acoso callejero</w:t>
+              <w:lang w:val="en-US"/>
+            </w:rPr>
+            <w:t>Criminalidad en Medellín</w:t>
           </w:r>
           <w:r>
             <w:rPr>
               <w:noProof/>
-            </w:rPr>
-            <w:t xml:space="preserve">. </w:t>
-          </w:r>
-          <w:r>
-            <w:rPr>
-              <w:noProof/>
-              <w:lang w:val="en-US"/>
-            </w:rPr>
-            <w:t>(2019, April 29). Retrieved from El Tiempo: https://www.eltiempo.com/colombia/medellin/el-90-1-por-ciento-de-las-mujeres-no-denuncia-el-acoso-callejero-en-medellin-355056</w:t>
+              <w:lang w:val="en-US"/>
+            </w:rPr>
+            <w:t>. (2022, August). Retrieved from NUMBEO: https://es.numbeo.com/criminalidad/ciudad/Medell%C3%ADn</w:t>
           </w:r>
         </w:p>
         <w:p>
@@ -8083,26 +9080,24 @@
           </w:pPr>
           <w:r>
             <w:rPr>
-              <w:noProof/>
-              <w:lang w:val="en-US"/>
-            </w:rPr>
-            <w:t xml:space="preserve">Lauri, J. (2022, March 14). </w:t>
-          </w:r>
-          <w:r>
-            <w:rPr>
               <w:i/>
               <w:iCs/>
               <w:noProof/>
-              <w:lang w:val="en-US"/>
-            </w:rPr>
-            <w:t>The Safe Route - improving the safety of cyclists in Sweden</w:t>
+            </w:rPr>
+            <w:t>El 90,1 por ciento de la mujeres no denuncia el acoso callejero</w:t>
           </w:r>
           <w:r>
             <w:rPr>
               <w:noProof/>
-              <w:lang w:val="en-US"/>
-            </w:rPr>
-            <w:t>. Retrieved from Futurice: https://futurice.com/blog/if-you-had-a-choice-would-you-select-speed-over-safety</w:t>
+            </w:rPr>
+            <w:t xml:space="preserve">. </w:t>
+          </w:r>
+          <w:r>
+            <w:rPr>
+              <w:noProof/>
+              <w:lang w:val="en-US"/>
+            </w:rPr>
+            <w:t>(2019, April 29). Retrieved from El Tiempo: https://www.eltiempo.com/colombia/medellin/el-90-1-por-ciento-de-las-mujeres-no-denuncia-el-acoso-callejero-en-medellin-355056</w:t>
           </w:r>
         </w:p>
         <w:p>
@@ -8116,19 +9111,26 @@
           </w:pPr>
           <w:r>
             <w:rPr>
+              <w:noProof/>
+              <w:lang w:val="en-US"/>
+            </w:rPr>
+            <w:t xml:space="preserve">Lauri, J. (2022, March 14). </w:t>
+          </w:r>
+          <w:r>
+            <w:rPr>
               <w:i/>
               <w:iCs/>
               <w:noProof/>
               <w:lang w:val="en-US"/>
             </w:rPr>
-            <w:t xml:space="preserve">Methodology </w:t>
+            <w:t>The Safe Route - improving the safety of cyclists in Sweden</w:t>
           </w:r>
           <w:r>
             <w:rPr>
               <w:noProof/>
               <w:lang w:val="en-US"/>
             </w:rPr>
-            <w:t>. (2021). Retrieved from Safetipin: https://safetipin.com/methodology/</w:t>
+            <w:t>. Retrieved from Futurice: https://futurice.com/blog/if-you-had-a-choice-would-you-select-speed-over-safety</w:t>
           </w:r>
         </w:p>
         <w:p>
@@ -8142,26 +9144,19 @@
           </w:pPr>
           <w:r>
             <w:rPr>
-              <w:noProof/>
-              <w:lang w:val="en-US"/>
-            </w:rPr>
-            <w:t xml:space="preserve">Mustafa, T. (2022, January 18). </w:t>
-          </w:r>
-          <w:r>
-            <w:rPr>
               <w:i/>
               <w:iCs/>
               <w:noProof/>
               <w:lang w:val="en-US"/>
             </w:rPr>
-            <w:t>New safety app helps you find the best route home</w:t>
+            <w:t xml:space="preserve">Methodology </w:t>
           </w:r>
           <w:r>
             <w:rPr>
               <w:noProof/>
               <w:lang w:val="en-US"/>
             </w:rPr>
-            <w:t>. Retrieved from Metro 50: https://metro.co.uk/2022/01/18/new-safety-app-helps-you-find-the-best-route-home-15932866/#metro-comments-container</w:t>
+            <w:t>. (2021). Retrieved from Safetipin: https://safetipin.com/methodology/</w:t>
           </w:r>
         </w:p>
         <w:p>
@@ -8178,7 +9173,7 @@
               <w:noProof/>
               <w:lang w:val="en-US"/>
             </w:rPr>
-            <w:t xml:space="preserve">Pareek, S. (2015, July 2). </w:t>
+            <w:t xml:space="preserve">Mustafa, T. (2022, January 18). </w:t>
           </w:r>
           <w:r>
             <w:rPr>
@@ -8187,14 +9182,14 @@
               <w:noProof/>
               <w:lang w:val="en-US"/>
             </w:rPr>
-            <w:t>An App that Helps You Decide the Safest Route Home</w:t>
+            <w:t>New safety app helps you find the best route home</w:t>
           </w:r>
           <w:r>
             <w:rPr>
               <w:noProof/>
               <w:lang w:val="en-US"/>
             </w:rPr>
-            <w:t>. Retrieved from The Better India: https://www.thebetterindia.com/22908/app-helps-decide-safest-route-home/</w:t>
+            <w:t>. Retrieved from Metro 50: https://metro.co.uk/2022/01/18/new-safety-app-helps-you-find-the-best-route-home-15932866/#metro-comments-container</w:t>
           </w:r>
         </w:p>
         <w:p>
@@ -8208,24 +9203,26 @@
           </w:pPr>
           <w:r>
             <w:rPr>
+              <w:noProof/>
+              <w:lang w:val="en-US"/>
+            </w:rPr>
+            <w:t xml:space="preserve">Pareek, S. (2015, July 2). </w:t>
+          </w:r>
+          <w:r>
+            <w:rPr>
               <w:i/>
               <w:iCs/>
               <w:noProof/>
-            </w:rPr>
-            <w:t>Se registraron 6.336 muertes violentas en Colombia en el primer trimestre de 2022</w:t>
+              <w:lang w:val="en-US"/>
+            </w:rPr>
+            <w:t>An App that Helps You Decide the Safest Route Home</w:t>
           </w:r>
           <w:r>
             <w:rPr>
               <w:noProof/>
-            </w:rPr>
-            <w:t xml:space="preserve">. </w:t>
-          </w:r>
-          <w:r>
-            <w:rPr>
-              <w:noProof/>
-              <w:lang w:val="en-US"/>
-            </w:rPr>
-            <w:t>(2022, May 5). Retrieved from infobae: https://www.infobae.com/america/colombia/2022/05/05/se-registraron-6336-muertes-violentas-en-colombia-en-el-primer-trimestre-de-2022/</w:t>
+              <w:lang w:val="en-US"/>
+            </w:rPr>
+            <w:t>. Retrieved from The Better India: https://www.thebetterindia.com/22908/app-helps-decide-safest-route-home/</w:t>
           </w:r>
         </w:p>
         <w:p>
@@ -8239,11 +9236,108 @@
           </w:pPr>
           <w:r>
             <w:rPr>
+              <w:noProof/>
+              <w:lang w:val="en-US"/>
+            </w:rPr>
+            <w:t xml:space="preserve">Rkpandey. (2022, August 14). </w:t>
+          </w:r>
+          <w:r>
+            <w:rPr>
               <w:i/>
               <w:iCs/>
               <w:noProof/>
               <w:lang w:val="en-US"/>
             </w:rPr>
+            <w:t>Dijkstra's Algorithm for Shortest Path</w:t>
+          </w:r>
+          <w:r>
+            <w:rPr>
+              <w:noProof/>
+              <w:lang w:val="en-US"/>
+            </w:rPr>
+            <w:t>. Retrieved from rkpandey.com: http://rkpandey.com/AlgorithmHelper/shortest/path/2017/05/16/dijkstra.html</w:t>
+          </w:r>
+        </w:p>
+        <w:p>
+          <w:pPr>
+            <w:pStyle w:val="Bibliografa"/>
+            <w:ind w:left="720" w:hanging="720"/>
+            <w:rPr>
+              <w:noProof/>
+              <w:lang w:val="en-US"/>
+            </w:rPr>
+          </w:pPr>
+          <w:r>
+            <w:rPr>
+              <w:i/>
+              <w:iCs/>
+              <w:noProof/>
+            </w:rPr>
+            <w:t>Se registraron 6.336 muertes violentas en Colombia en el primer trimestre de 2022</w:t>
+          </w:r>
+          <w:r>
+            <w:rPr>
+              <w:noProof/>
+            </w:rPr>
+            <w:t xml:space="preserve">. </w:t>
+          </w:r>
+          <w:r>
+            <w:rPr>
+              <w:noProof/>
+              <w:lang w:val="en-US"/>
+            </w:rPr>
+            <w:t>(2022, May 5). Retrieved from infobae: https://www.infobae.com/america/colombia/2022/05/05/se-registraron-6336-muertes-violentas-en-colombia-en-el-primer-trimestre-de-2022/</w:t>
+          </w:r>
+        </w:p>
+        <w:p>
+          <w:pPr>
+            <w:pStyle w:val="Bibliografa"/>
+            <w:ind w:left="720" w:hanging="720"/>
+            <w:rPr>
+              <w:noProof/>
+              <w:lang w:val="en-US"/>
+            </w:rPr>
+          </w:pPr>
+          <w:r>
+            <w:rPr>
+              <w:noProof/>
+              <w:lang w:val="en-US"/>
+            </w:rPr>
+            <w:t xml:space="preserve">Slidetodoc. (2022, August 14). </w:t>
+          </w:r>
+          <w:r>
+            <w:rPr>
+              <w:i/>
+              <w:iCs/>
+              <w:noProof/>
+              <w:lang w:val="en-US"/>
+            </w:rPr>
+            <w:t>BellmanFord Algorithm CSCI 385 Data Structures Analysis of</w:t>
+          </w:r>
+          <w:r>
+            <w:rPr>
+              <w:noProof/>
+              <w:lang w:val="en-US"/>
+            </w:rPr>
+            <w:t>. Retrieved from slidetodoc.com: https://slidetodoc.com/bellmanford-algorithm-csci-385-data-structures-analysis-of/</w:t>
+          </w:r>
+        </w:p>
+        <w:p>
+          <w:pPr>
+            <w:pStyle w:val="Bibliografa"/>
+            <w:ind w:left="720" w:hanging="720"/>
+            <w:rPr>
+              <w:noProof/>
+              <w:lang w:val="en-US"/>
+            </w:rPr>
+          </w:pPr>
+          <w:r>
+            <w:rPr>
+              <w:i/>
+              <w:iCs/>
+              <w:noProof/>
+              <w:lang w:val="en-US"/>
+            </w:rPr>
             <w:t>The Safe Route</w:t>
           </w:r>
           <w:r>
@@ -8252,6 +9346,39 @@
               <w:lang w:val="en-US"/>
             </w:rPr>
             <w:t>. (n.d.). Retrieved from Futurice: https://futurice.com/saferoute</w:t>
+          </w:r>
+        </w:p>
+        <w:p>
+          <w:pPr>
+            <w:pStyle w:val="Bibliografa"/>
+            <w:ind w:left="720" w:hanging="720"/>
+            <w:rPr>
+              <w:noProof/>
+              <w:lang w:val="en-US"/>
+            </w:rPr>
+          </w:pPr>
+          <w:r>
+            <w:rPr>
+              <w:noProof/>
+              <w:lang w:val="en-US"/>
+            </w:rPr>
+            <w:t xml:space="preserve">Vivadifferences. (2022, August 14). </w:t>
+          </w:r>
+          <w:r>
+            <w:rPr>
+              <w:i/>
+              <w:iCs/>
+              <w:noProof/>
+              <w:lang w:val="en-US"/>
+            </w:rPr>
+            <w:t>8 Difference Between DFS (Depth First Search) And BFS (Breadth First Search) In Artificial Intelligence</w:t>
+          </w:r>
+          <w:r>
+            <w:rPr>
+              <w:noProof/>
+              <w:lang w:val="en-US"/>
+            </w:rPr>
+            <w:t>. Retrieved from vivadifferences.com: https://vivadifferences.com/difference-between-dfs-and-bfs-in-artificial-intelligence/</w:t>
           </w:r>
         </w:p>
         <w:p>
@@ -10865,6 +11992,19 @@
     <w:rsid w:val="00622511"/>
     <w:rPr>
       <w:vertAlign w:val="superscript"/>
+    </w:rPr>
+  </w:style>
+  <w:style w:type="character" w:styleId="CdigoHTML">
+    <w:name w:val="HTML Code"/>
+    <w:basedOn w:val="Fuentedeprrafopredeter"/>
+    <w:uiPriority w:val="99"/>
+    <w:semiHidden/>
+    <w:unhideWhenUsed/>
+    <w:rsid w:val="005F3A90"/>
+    <w:rPr>
+      <w:rFonts w:ascii="Courier New" w:eastAsia="Times New Roman" w:hAnsi="Courier New" w:cs="Courier New"/>
+      <w:sz w:val="20"/>
+      <w:szCs w:val="20"/>
     </w:rPr>
   </w:style>
 </w:styles>
@@ -11319,7 +12459,7 @@
     <b:Month>August</b:Month>
     <b:Day>13</b:Day>
     <b:URL>https://brilliant.org/wiki/depth-first-search-dfs/</b:URL>
-    <b:RefOrder>12</b:RefOrder>
+    <b:RefOrder>13</b:RefOrder>
   </b:Source>
   <b:Source>
     <b:Tag>Bri22</b:Tag>
@@ -11361,7 +12501,7 @@
     <b:Month>August</b:Month>
     <b:Day>13</b:Day>
     <b:URL>https://brilliant.org/wiki/dijkstras-short-path-finder/</b:URL>
-    <b:RefOrder>13</b:RefOrder>
+    <b:RefOrder>15</b:RefOrder>
   </b:Source>
   <b:Source>
     <b:Tag>Bri224</b:Tag>
@@ -11382,6 +12522,91 @@
     <b:Month>August</b:Month>
     <b:Day>13</b:Day>
     <b:URL>https://brilliant.org/wiki/bellman-ford-algorithm/</b:URL>
+    <b:RefOrder>17</b:RefOrder>
+  </b:Source>
+  <b:Source>
+    <b:Tag>Viv22</b:Tag>
+    <b:SourceType>InternetSite</b:SourceType>
+    <b:Guid>{F2300590-17F7-4B05-AD34-148E9578BA55}</b:Guid>
+    <b:Author>
+      <b:Author>
+        <b:NameList>
+          <b:Person>
+            <b:Last>Vivadifferences</b:Last>
+          </b:Person>
+        </b:NameList>
+      </b:Author>
+    </b:Author>
+    <b:Title>8 Difference Between DFS (Depth First Search) And BFS (Breadth First Search) In Artificial Intelligence</b:Title>
+    <b:InternetSiteTitle>vivadifferences.com</b:InternetSiteTitle>
+    <b:Year>2022</b:Year>
+    <b:Month>August</b:Month>
+    <b:Day>14</b:Day>
+    <b:URL>https://vivadifferences.com/difference-between-dfs-and-bfs-in-artificial-intelligence/</b:URL>
+    <b:RefOrder>12</b:RefOrder>
+  </b:Source>
+  <b:Source>
+    <b:Tag>Rkp22</b:Tag>
+    <b:SourceType>InternetSite</b:SourceType>
+    <b:Guid>{7DD6E750-94B0-4D8F-8FBD-96D3412B82F4}</b:Guid>
+    <b:Author>
+      <b:Author>
+        <b:NameList>
+          <b:Person>
+            <b:Last>Rkpandey</b:Last>
+          </b:Person>
+        </b:NameList>
+      </b:Author>
+    </b:Author>
+    <b:Title>Dijkstra's Algorithm for Shortest Path</b:Title>
+    <b:InternetSiteTitle>rkpandey.com</b:InternetSiteTitle>
+    <b:Year>2022</b:Year>
+    <b:Month>August</b:Month>
+    <b:Day>14</b:Day>
+    <b:URL>http://rkpandey.com/AlgorithmHelper/shortest/path/2017/05/16/dijkstra.html</b:URL>
+    <b:RefOrder>16</b:RefOrder>
+  </b:Source>
+  <b:Source>
+    <b:Tag>Sli22</b:Tag>
+    <b:SourceType>InternetSite</b:SourceType>
+    <b:Guid>{22F0436E-6982-4C5B-8328-C0FDCBA37B2E}</b:Guid>
+    <b:Author>
+      <b:Author>
+        <b:NameList>
+          <b:Person>
+            <b:Last>Slidetodoc</b:Last>
+          </b:Person>
+        </b:NameList>
+      </b:Author>
+    </b:Author>
+    <b:Title>BellmanFord Algorithm CSCI 385 Data Structures Analysis of</b:Title>
+    <b:InternetSiteTitle>slidetodoc.com</b:InternetSiteTitle>
+    <b:Year>2022</b:Year>
+    <b:Month>August</b:Month>
+    <b:Day>14</b:Day>
+    <b:URL>https://slidetodoc.com/bellmanford-algorithm-csci-385-data-structures-analysis-of/</b:URL>
+    <b:RefOrder>18</b:RefOrder>
+  </b:Source>
+  <b:Source>
+    <b:Tag>Sar22</b:Tag>
+    <b:SourceType>InternetSite</b:SourceType>
+    <b:Guid>{43E5411A-D7EE-40CC-8DAD-B3B6DEAAF347}</b:Guid>
+    <b:Author>
+      <b:Author>
+        <b:NameList>
+          <b:Person>
+            <b:Last>Cortes</b:Last>
+            <b:First>Sara</b:First>
+          </b:Person>
+        </b:NameList>
+      </b:Author>
+    </b:Author>
+    <b:Title>Lucidspark</b:Title>
+    <b:InternetSiteTitle>lucid.app</b:InternetSiteTitle>
+    <b:Year>2022</b:Year>
+    <b:Month>August</b:Month>
+    <b:Day>14</b:Day>
+    <b:URL>https://lucid.app/lucidspark/bcf35ea3-ce3d-42d2-b9d0-7b184688fb31/edit?invitationId=inv_7b61f247-0e94-4ff5-a133-cac609c1ad3f#</b:URL>
     <b:RefOrder>14</b:RefOrder>
   </b:Source>
 </b:Sources>
@@ -11397,7 +12622,7 @@
 </file>
 
 <file path=customXml/itemProps2.xml><?xml version="1.0" encoding="utf-8"?>
-<ds:datastoreItem xmlns:ds="http://schemas.openxmlformats.org/officeDocument/2006/customXml" ds:itemID="{37D9D984-7AB5-4E5C-90BD-AEE5C6AB4722}">
+<ds:datastoreItem xmlns:ds="http://schemas.openxmlformats.org/officeDocument/2006/customXml" ds:itemID="{491E3F8D-8D1E-4794-993B-7CC434192D35}">
   <ds:schemaRefs>
     <ds:schemaRef ds:uri="http://schemas.openxmlformats.org/officeDocument/2006/bibliography"/>
   </ds:schemaRefs>

</xml_diff>

<commit_message>
adding the solution - Entrega2
</commit_message>
<xml_diff>
--- a/Materiales/Borradores/Entrega 1/Entrega1.docx
+++ b/Materiales/Borradores/Entrega 1/Entrega1.docx
@@ -1205,11 +1205,19 @@
           <w:between w:val="nil"/>
         </w:pBdr>
         <w:rPr>
-          <w:i/>
-          <w:color w:val="3465A4"/>
-          <w:lang w:val="en-US"/>
-        </w:rPr>
-      </w:pPr>
+          <w:b/>
+          <w:color w:val="000000"/>
+          <w:lang w:val="en-US"/>
+        </w:rPr>
+      </w:pPr>
+      <w:r>
+        <w:rPr>
+          <w:b/>
+          <w:color w:val="000000"/>
+          <w:lang w:val="en-US"/>
+        </w:rPr>
+        <w:t>1.3 Structure of the article</w:t>
+      </w:r>
     </w:p>
     <w:p>
       <w:pPr>
@@ -1221,18 +1229,16 @@
           <w:between w:val="nil"/>
         </w:pBdr>
         <w:rPr>
-          <w:b/>
           <w:color w:val="000000"/>
           <w:lang w:val="en-US"/>
         </w:rPr>
       </w:pPr>
       <w:r>
         <w:rPr>
-          <w:b/>
           <w:color w:val="000000"/>
           <w:lang w:val="en-US"/>
         </w:rPr>
-        <w:t>1.3 Structure of the article</w:t>
+        <w:t>Next, in Section 2, we present work related to the problem. Then, in Section 3, we present the datasets and methods used in this research. In Section 4, we present the algorithm design. Then, in Section 5, we present the results. Finally, in Section 6, we discuss the results and propose some directions for future work.</w:t>
       </w:r>
     </w:p>
     <w:p>
@@ -1245,77 +1251,322 @@
           <w:between w:val="nil"/>
         </w:pBdr>
         <w:rPr>
-          <w:color w:val="000000"/>
-          <w:lang w:val="en-US"/>
-        </w:rPr>
-      </w:pPr>
-      <w:r>
-        <w:rPr>
-          <w:color w:val="000000"/>
-          <w:lang w:val="en-US"/>
-        </w:rPr>
-        <w:t>Next, in Section 2, we present work related to the problem. Then, in Section 3, we present the datasets and methods used in this research. In Section 4, we present the algorithm design. Then, in Section 5, we present the results. Finally, in Section 6, we discuss the results and propose some directions for future work.</w:t>
+          <w:b/>
+          <w:color w:val="000000" w:themeColor="text1"/>
+          <w:lang w:val="en-US"/>
+        </w:rPr>
+      </w:pPr>
+      <w:r>
+        <w:rPr>
+          <w:b/>
+          <w:color w:val="000000" w:themeColor="text1"/>
+          <w:lang w:val="en-US"/>
+        </w:rPr>
+        <w:t>2. RELATED WORK</w:t>
       </w:r>
     </w:p>
     <w:p>
       <w:pPr>
-        <w:pBdr>
-          <w:top w:val="nil"/>
-          <w:left w:val="nil"/>
-          <w:bottom w:val="nil"/>
-          <w:right w:val="nil"/>
-          <w:between w:val="nil"/>
-        </w:pBdr>
-        <w:rPr>
-          <w:b/>
-          <w:color w:val="000000" w:themeColor="text1"/>
-          <w:lang w:val="en-US"/>
-        </w:rPr>
-      </w:pPr>
-      <w:r>
-        <w:rPr>
-          <w:b/>
-          <w:color w:val="000000" w:themeColor="text1"/>
-          <w:lang w:val="en-US"/>
-        </w:rPr>
-        <w:t>2. RELATED WORK</w:t>
+        <w:pStyle w:val="Ttulo2"/>
+        <w:rPr>
+          <w:color w:val="000000"/>
+          <w:lang w:val="en-US"/>
+        </w:rPr>
+      </w:pPr>
+      <w:r>
+        <w:rPr>
+          <w:color w:val="000000"/>
+          <w:lang w:val="en-US"/>
+        </w:rPr>
+        <w:t>Below, we explain four works related to finding ways to prevent street sexual harassment and crime in general.</w:t>
       </w:r>
     </w:p>
     <w:p>
       <w:pPr>
         <w:pStyle w:val="Ttulo2"/>
         <w:rPr>
-          <w:color w:val="000000"/>
-          <w:lang w:val="en-US"/>
-        </w:rPr>
-      </w:pPr>
-      <w:r>
-        <w:rPr>
-          <w:color w:val="000000"/>
-          <w:lang w:val="en-US"/>
-        </w:rPr>
-        <w:t>Below, we explain four works related to finding ways to prevent street sexual harassment and crime in general.</w:t>
+          <w:b/>
+          <w:lang w:val="en-US"/>
+        </w:rPr>
+      </w:pPr>
+      <w:r>
+        <w:rPr>
+          <w:b/>
+          <w:lang w:val="en-US"/>
+        </w:rPr>
+        <w:t xml:space="preserve">2.1 </w:t>
+      </w:r>
+      <w:proofErr w:type="spellStart"/>
+      <w:r>
+        <w:rPr>
+          <w:b/>
+          <w:lang w:val="en-US"/>
+        </w:rPr>
+        <w:t>Safetipin</w:t>
+      </w:r>
+      <w:proofErr w:type="spellEnd"/>
+      <w:r>
+        <w:rPr>
+          <w:b/>
+          <w:lang w:val="en-US"/>
+        </w:rPr>
+        <w:t xml:space="preserve">: </w:t>
+      </w:r>
+      <w:r>
+        <w:rPr>
+          <w:b/>
+          <w:lang w:val="en-US"/>
+        </w:rPr>
+        <w:t xml:space="preserve">A </w:t>
+      </w:r>
+      <w:r>
+        <w:rPr>
+          <w:b/>
+          <w:lang w:val="en-US"/>
+        </w:rPr>
+        <w:t>F</w:t>
+      </w:r>
+      <w:r>
+        <w:rPr>
+          <w:b/>
+          <w:lang w:val="en-US"/>
+        </w:rPr>
+        <w:t xml:space="preserve">ree </w:t>
+      </w:r>
+      <w:r>
+        <w:rPr>
+          <w:b/>
+          <w:lang w:val="en-US"/>
+        </w:rPr>
+        <w:t>M</w:t>
+      </w:r>
+      <w:r>
+        <w:rPr>
+          <w:b/>
+          <w:lang w:val="en-US"/>
+        </w:rPr>
+        <w:t>ap-</w:t>
+      </w:r>
+      <w:r>
+        <w:rPr>
+          <w:b/>
+          <w:lang w:val="en-US"/>
+        </w:rPr>
+        <w:t>B</w:t>
+      </w:r>
+      <w:r>
+        <w:rPr>
+          <w:b/>
+          <w:lang w:val="en-US"/>
+        </w:rPr>
+        <w:t xml:space="preserve">ased </w:t>
+      </w:r>
+      <w:r>
+        <w:rPr>
+          <w:b/>
+          <w:lang w:val="en-US"/>
+        </w:rPr>
+        <w:t>A</w:t>
+      </w:r>
+      <w:r>
+        <w:rPr>
+          <w:b/>
+          <w:lang w:val="en-US"/>
+        </w:rPr>
+        <w:t xml:space="preserve">pplication, </w:t>
+      </w:r>
+      <w:r>
+        <w:rPr>
+          <w:b/>
+          <w:lang w:val="en-US"/>
+        </w:rPr>
+        <w:t>W</w:t>
+      </w:r>
+      <w:r>
+        <w:rPr>
+          <w:b/>
+          <w:lang w:val="en-US"/>
+        </w:rPr>
+        <w:t xml:space="preserve">hich </w:t>
+      </w:r>
+      <w:r>
+        <w:rPr>
+          <w:b/>
+          <w:lang w:val="en-US"/>
+        </w:rPr>
+        <w:t>H</w:t>
+      </w:r>
+      <w:r>
+        <w:rPr>
+          <w:b/>
+          <w:lang w:val="en-US"/>
+        </w:rPr>
+        <w:t xml:space="preserve">elps </w:t>
+      </w:r>
+      <w:r>
+        <w:rPr>
+          <w:b/>
+          <w:lang w:val="en-US"/>
+        </w:rPr>
+        <w:t>U</w:t>
+      </w:r>
+      <w:r>
+        <w:rPr>
+          <w:b/>
+          <w:lang w:val="en-US"/>
+        </w:rPr>
+        <w:t xml:space="preserve">sers to </w:t>
+      </w:r>
+      <w:r>
+        <w:rPr>
+          <w:b/>
+          <w:lang w:val="en-US"/>
+        </w:rPr>
+        <w:t>W</w:t>
+      </w:r>
+      <w:r>
+        <w:rPr>
+          <w:b/>
+          <w:lang w:val="en-US"/>
+        </w:rPr>
+        <w:t xml:space="preserve">hich </w:t>
+      </w:r>
+      <w:r>
+        <w:rPr>
+          <w:b/>
+          <w:lang w:val="en-US"/>
+        </w:rPr>
+        <w:t>A</w:t>
+      </w:r>
+      <w:r>
+        <w:rPr>
+          <w:b/>
+          <w:lang w:val="en-US"/>
+        </w:rPr>
+        <w:t xml:space="preserve">reas </w:t>
+      </w:r>
+      <w:r>
+        <w:rPr>
+          <w:b/>
+          <w:lang w:val="en-US"/>
+        </w:rPr>
+        <w:t>T</w:t>
+      </w:r>
+      <w:r>
+        <w:rPr>
+          <w:b/>
+          <w:lang w:val="en-US"/>
+        </w:rPr>
+        <w:t xml:space="preserve">hey </w:t>
+      </w:r>
+      <w:r>
+        <w:rPr>
+          <w:b/>
+          <w:lang w:val="en-US"/>
+        </w:rPr>
+        <w:t>W</w:t>
+      </w:r>
+      <w:r>
+        <w:rPr>
+          <w:b/>
+          <w:lang w:val="en-US"/>
+        </w:rPr>
+        <w:t xml:space="preserve">ould </w:t>
+      </w:r>
+      <w:r>
+        <w:rPr>
+          <w:b/>
+          <w:lang w:val="en-US"/>
+        </w:rPr>
+        <w:t>L</w:t>
+      </w:r>
+      <w:r>
+        <w:rPr>
+          <w:b/>
+          <w:lang w:val="en-US"/>
+        </w:rPr>
+        <w:t xml:space="preserve">ike to </w:t>
+      </w:r>
+      <w:r>
+        <w:rPr>
+          <w:b/>
+          <w:lang w:val="en-US"/>
+        </w:rPr>
+        <w:t>P</w:t>
+      </w:r>
+      <w:r>
+        <w:rPr>
+          <w:b/>
+          <w:lang w:val="en-US"/>
+        </w:rPr>
+        <w:t xml:space="preserve">ass </w:t>
+      </w:r>
+      <w:r>
+        <w:rPr>
+          <w:b/>
+          <w:lang w:val="en-US"/>
+        </w:rPr>
+        <w:t>T</w:t>
+      </w:r>
+      <w:r>
+        <w:rPr>
+          <w:b/>
+          <w:lang w:val="en-US"/>
+        </w:rPr>
+        <w:t xml:space="preserve">hrough and </w:t>
+      </w:r>
+      <w:r>
+        <w:rPr>
+          <w:b/>
+          <w:lang w:val="en-US"/>
+        </w:rPr>
+        <w:t>W</w:t>
+      </w:r>
+      <w:r>
+        <w:rPr>
+          <w:b/>
+          <w:lang w:val="en-US"/>
+        </w:rPr>
+        <w:t xml:space="preserve">hich </w:t>
+      </w:r>
+      <w:r>
+        <w:rPr>
+          <w:b/>
+          <w:lang w:val="en-US"/>
+        </w:rPr>
+        <w:t>O</w:t>
+      </w:r>
+      <w:r>
+        <w:rPr>
+          <w:b/>
+          <w:lang w:val="en-US"/>
+        </w:rPr>
+        <w:t xml:space="preserve">nes to </w:t>
+      </w:r>
+      <w:r>
+        <w:rPr>
+          <w:b/>
+          <w:lang w:val="en-US"/>
+        </w:rPr>
+        <w:t>A</w:t>
+      </w:r>
+      <w:r>
+        <w:rPr>
+          <w:b/>
+          <w:lang w:val="en-US"/>
+        </w:rPr>
+        <w:t xml:space="preserve">void. </w:t>
       </w:r>
     </w:p>
     <w:p>
       <w:pPr>
-        <w:pStyle w:val="Ttulo2"/>
-        <w:rPr>
-          <w:b/>
-          <w:lang w:val="en-US"/>
-        </w:rPr>
-      </w:pPr>
-      <w:r>
-        <w:rPr>
-          <w:b/>
-          <w:lang w:val="en-US"/>
-        </w:rPr>
-        <w:t xml:space="preserve">2.1 </w:t>
-      </w:r>
+        <w:rPr>
+          <w:lang w:val="en-US"/>
+        </w:rPr>
+      </w:pPr>
       <w:proofErr w:type="spellStart"/>
       <w:r>
         <w:rPr>
-          <w:b/>
           <w:lang w:val="en-US"/>
         </w:rPr>
         <w:t>Safetipin</w:t>
@@ -1323,255 +1574,185 @@
       <w:proofErr w:type="spellEnd"/>
       <w:r>
         <w:rPr>
-          <w:b/>
-          <w:lang w:val="en-US"/>
-        </w:rPr>
-        <w:t xml:space="preserve">: </w:t>
-      </w:r>
-      <w:r>
-        <w:rPr>
-          <w:b/>
-          <w:lang w:val="en-US"/>
-        </w:rPr>
-        <w:t xml:space="preserve">A </w:t>
-      </w:r>
-      <w:r>
-        <w:rPr>
-          <w:b/>
-          <w:lang w:val="en-US"/>
-        </w:rPr>
-        <w:t>F</w:t>
-      </w:r>
-      <w:r>
-        <w:rPr>
-          <w:b/>
-          <w:lang w:val="en-US"/>
-        </w:rPr>
-        <w:t xml:space="preserve">ree </w:t>
-      </w:r>
-      <w:r>
-        <w:rPr>
-          <w:b/>
-          <w:lang w:val="en-US"/>
-        </w:rPr>
-        <w:t>M</w:t>
-      </w:r>
-      <w:r>
-        <w:rPr>
-          <w:b/>
-          <w:lang w:val="en-US"/>
-        </w:rPr>
-        <w:t>ap-</w:t>
-      </w:r>
-      <w:r>
-        <w:rPr>
-          <w:b/>
-          <w:lang w:val="en-US"/>
-        </w:rPr>
-        <w:t>B</w:t>
-      </w:r>
-      <w:r>
-        <w:rPr>
-          <w:b/>
-          <w:lang w:val="en-US"/>
-        </w:rPr>
-        <w:t xml:space="preserve">ased </w:t>
-      </w:r>
-      <w:r>
-        <w:rPr>
-          <w:b/>
-          <w:lang w:val="en-US"/>
-        </w:rPr>
-        <w:t>A</w:t>
-      </w:r>
-      <w:r>
-        <w:rPr>
-          <w:b/>
-          <w:lang w:val="en-US"/>
-        </w:rPr>
-        <w:t xml:space="preserve">pplication, </w:t>
-      </w:r>
-      <w:r>
-        <w:rPr>
-          <w:b/>
-          <w:lang w:val="en-US"/>
-        </w:rPr>
-        <w:t>W</w:t>
-      </w:r>
-      <w:r>
-        <w:rPr>
-          <w:b/>
-          <w:lang w:val="en-US"/>
-        </w:rPr>
-        <w:t xml:space="preserve">hich </w:t>
-      </w:r>
-      <w:r>
-        <w:rPr>
-          <w:b/>
-          <w:lang w:val="en-US"/>
-        </w:rPr>
-        <w:t>H</w:t>
-      </w:r>
-      <w:r>
-        <w:rPr>
-          <w:b/>
-          <w:lang w:val="en-US"/>
-        </w:rPr>
-        <w:t xml:space="preserve">elps </w:t>
-      </w:r>
-      <w:r>
-        <w:rPr>
-          <w:b/>
-          <w:lang w:val="en-US"/>
-        </w:rPr>
-        <w:t>U</w:t>
-      </w:r>
-      <w:r>
-        <w:rPr>
-          <w:b/>
-          <w:lang w:val="en-US"/>
-        </w:rPr>
-        <w:t xml:space="preserve">sers to </w:t>
-      </w:r>
-      <w:r>
-        <w:rPr>
-          <w:b/>
-          <w:lang w:val="en-US"/>
-        </w:rPr>
-        <w:t>W</w:t>
-      </w:r>
-      <w:r>
-        <w:rPr>
-          <w:b/>
-          <w:lang w:val="en-US"/>
-        </w:rPr>
-        <w:t xml:space="preserve">hich </w:t>
-      </w:r>
-      <w:r>
-        <w:rPr>
-          <w:b/>
-          <w:lang w:val="en-US"/>
-        </w:rPr>
-        <w:t>A</w:t>
-      </w:r>
-      <w:r>
-        <w:rPr>
-          <w:b/>
-          <w:lang w:val="en-US"/>
-        </w:rPr>
-        <w:t xml:space="preserve">reas </w:t>
-      </w:r>
-      <w:r>
-        <w:rPr>
-          <w:b/>
-          <w:lang w:val="en-US"/>
-        </w:rPr>
-        <w:t>T</w:t>
-      </w:r>
-      <w:r>
-        <w:rPr>
-          <w:b/>
-          <w:lang w:val="en-US"/>
-        </w:rPr>
-        <w:t xml:space="preserve">hey </w:t>
-      </w:r>
-      <w:r>
-        <w:rPr>
-          <w:b/>
-          <w:lang w:val="en-US"/>
-        </w:rPr>
-        <w:t>W</w:t>
-      </w:r>
-      <w:r>
-        <w:rPr>
-          <w:b/>
-          <w:lang w:val="en-US"/>
-        </w:rPr>
-        <w:t xml:space="preserve">ould </w:t>
-      </w:r>
-      <w:r>
-        <w:rPr>
-          <w:b/>
-          <w:lang w:val="en-US"/>
-        </w:rPr>
-        <w:t>L</w:t>
-      </w:r>
-      <w:r>
-        <w:rPr>
-          <w:b/>
-          <w:lang w:val="en-US"/>
-        </w:rPr>
-        <w:t xml:space="preserve">ike to </w:t>
-      </w:r>
-      <w:r>
-        <w:rPr>
-          <w:b/>
-          <w:lang w:val="en-US"/>
-        </w:rPr>
-        <w:t>P</w:t>
-      </w:r>
-      <w:r>
-        <w:rPr>
-          <w:b/>
-          <w:lang w:val="en-US"/>
-        </w:rPr>
-        <w:t xml:space="preserve">ass </w:t>
-      </w:r>
-      <w:r>
-        <w:rPr>
-          <w:b/>
-          <w:lang w:val="en-US"/>
-        </w:rPr>
-        <w:t>T</w:t>
-      </w:r>
-      <w:r>
-        <w:rPr>
-          <w:b/>
-          <w:lang w:val="en-US"/>
-        </w:rPr>
-        <w:t xml:space="preserve">hrough and </w:t>
-      </w:r>
-      <w:r>
-        <w:rPr>
-          <w:b/>
-          <w:lang w:val="en-US"/>
-        </w:rPr>
-        <w:t>W</w:t>
-      </w:r>
-      <w:r>
-        <w:rPr>
-          <w:b/>
-          <w:lang w:val="en-US"/>
-        </w:rPr>
-        <w:t xml:space="preserve">hich </w:t>
-      </w:r>
-      <w:r>
-        <w:rPr>
-          <w:b/>
-          <w:lang w:val="en-US"/>
-        </w:rPr>
-        <w:t>O</w:t>
-      </w:r>
-      <w:r>
-        <w:rPr>
-          <w:b/>
-          <w:lang w:val="en-US"/>
-        </w:rPr>
-        <w:t xml:space="preserve">nes to </w:t>
-      </w:r>
-      <w:r>
-        <w:rPr>
-          <w:b/>
-          <w:lang w:val="en-US"/>
-        </w:rPr>
-        <w:t>A</w:t>
-      </w:r>
-      <w:r>
-        <w:rPr>
-          <w:b/>
-          <w:lang w:val="en-US"/>
-        </w:rPr>
-        <w:t xml:space="preserve">void. </w:t>
+          <w:lang w:val="en-US"/>
+        </w:rPr>
+        <w:t xml:space="preserve"> is a mobile application which allows people to check whether a location is safe or not, </w:t>
+      </w:r>
+      <w:r>
+        <w:rPr>
+          <w:lang w:val="en-US"/>
+        </w:rPr>
+        <w:t>and</w:t>
+      </w:r>
+      <w:r>
+        <w:rPr>
+          <w:lang w:val="en-US"/>
+        </w:rPr>
+        <w:t xml:space="preserve"> </w:t>
+      </w:r>
+      <w:r>
+        <w:rPr>
+          <w:lang w:val="en-US"/>
+        </w:rPr>
+        <w:t>it</w:t>
+      </w:r>
+      <w:r>
+        <w:rPr>
+          <w:lang w:val="en-US"/>
+        </w:rPr>
+        <w:t xml:space="preserve"> finds the best</w:t>
+      </w:r>
+      <w:r>
+        <w:rPr>
+          <w:lang w:val="en-US"/>
+        </w:rPr>
+        <w:t xml:space="preserve"> paths</w:t>
+      </w:r>
+      <w:r>
+        <w:rPr>
+          <w:lang w:val="en-US"/>
+        </w:rPr>
+        <w:t xml:space="preserve"> to </w:t>
+      </w:r>
+      <w:r>
+        <w:rPr>
+          <w:lang w:val="en-US"/>
+        </w:rPr>
+        <w:t xml:space="preserve">take </w:t>
+      </w:r>
+      <w:r>
+        <w:rPr>
+          <w:lang w:val="en-US"/>
+        </w:rPr>
+        <w:t xml:space="preserve">people to </w:t>
+      </w:r>
+      <w:r>
+        <w:rPr>
+          <w:lang w:val="en-US"/>
+        </w:rPr>
+        <w:t xml:space="preserve">a </w:t>
+      </w:r>
+      <w:r>
+        <w:rPr>
+          <w:lang w:val="en-US"/>
+        </w:rPr>
+        <w:t>location</w:t>
+      </w:r>
+      <w:r>
+        <w:rPr>
+          <w:lang w:val="en-US"/>
+        </w:rPr>
+        <w:t xml:space="preserve"> avoiding unsafety places where </w:t>
+      </w:r>
+      <w:r>
+        <w:rPr>
+          <w:lang w:val="en-US"/>
+        </w:rPr>
+        <w:t>dangers such as crime and street sexual harassment could occur</w:t>
+      </w:r>
+      <w:r>
+        <w:rPr>
+          <w:lang w:val="en-US"/>
+        </w:rPr>
+        <w:t>.</w:t>
+      </w:r>
+      <w:r>
+        <w:rPr>
+          <w:lang w:val="en-US"/>
+        </w:rPr>
+        <w:t xml:space="preserve"> Although the safety of somewhere is mainly calculated by the Safetipin’s team, users can give their opinions of a place, </w:t>
+      </w:r>
+      <w:r>
+        <w:rPr>
+          <w:lang w:val="en-US"/>
+        </w:rPr>
+        <w:t>improving the score’s accuracy</w:t>
+      </w:r>
+      <w:r>
+        <w:rPr>
+          <w:lang w:val="en-US"/>
+        </w:rPr>
+        <w:t xml:space="preserve"> of </w:t>
+      </w:r>
+      <w:r>
+        <w:rPr>
+          <w:lang w:val="en-US"/>
+        </w:rPr>
+        <w:t xml:space="preserve">those </w:t>
+      </w:r>
+      <w:r>
+        <w:rPr>
+          <w:lang w:val="en-US"/>
+        </w:rPr>
+        <w:t>places</w:t>
+      </w:r>
+      <w:r>
+        <w:rPr>
+          <w:lang w:val="en-US"/>
+        </w:rPr>
+        <w:t>.</w:t>
+      </w:r>
+      <w:r>
+        <w:rPr>
+          <w:lang w:val="en-US"/>
+        </w:rPr>
+        <w:t xml:space="preserve"> Besides, people can tell the app which places they want to avoid.</w:t>
+      </w:r>
+      <w:r>
+        <w:rPr>
+          <w:lang w:val="en-US"/>
+        </w:rPr>
+        <w:t xml:space="preserve"> </w:t>
+      </w:r>
+      <w:proofErr w:type="spellStart"/>
+      <w:r>
+        <w:rPr>
+          <w:lang w:val="en-US"/>
+        </w:rPr>
+        <w:t>Safetipin</w:t>
+      </w:r>
+      <w:proofErr w:type="spellEnd"/>
+      <w:r>
+        <w:rPr>
+          <w:lang w:val="en-US"/>
+        </w:rPr>
+        <w:t xml:space="preserve"> was created by </w:t>
+      </w:r>
+      <w:r>
+        <w:rPr>
+          <w:lang w:val="en-US"/>
+        </w:rPr>
+        <w:t>Kalpana Viswanath to treat the safe</w:t>
+      </w:r>
+      <w:r>
+        <w:rPr>
+          <w:lang w:val="en-US"/>
+        </w:rPr>
+        <w:t>ty problem in Delhi</w:t>
+      </w:r>
+      <w:r>
+        <w:rPr>
+          <w:lang w:val="en-US"/>
+        </w:rPr>
+        <w:t xml:space="preserve"> [</w:t>
+      </w:r>
+      <w:r>
+        <w:rPr>
+          <w:lang w:val="en-US"/>
+        </w:rPr>
+        <w:t>12</w:t>
+      </w:r>
+      <w:r>
+        <w:rPr>
+          <w:lang w:val="en-US"/>
+        </w:rPr>
+        <w:t>]</w:t>
+      </w:r>
+      <w:r>
+        <w:rPr>
+          <w:lang w:val="en-US"/>
+        </w:rPr>
+        <w:t xml:space="preserve">. </w:t>
       </w:r>
     </w:p>
     <w:p>
@@ -1580,276 +1761,196 @@
           <w:lang w:val="en-US"/>
         </w:rPr>
       </w:pPr>
-      <w:proofErr w:type="spellStart"/>
-      <w:r>
-        <w:rPr>
-          <w:lang w:val="en-US"/>
-        </w:rPr>
-        <w:t>Safetipin</w:t>
-      </w:r>
-      <w:proofErr w:type="spellEnd"/>
-      <w:r>
-        <w:rPr>
-          <w:lang w:val="en-US"/>
-        </w:rPr>
-        <w:t xml:space="preserve"> is a mobile application which allows people to check whether a location is safe or not, </w:t>
-      </w:r>
-      <w:r>
-        <w:rPr>
-          <w:lang w:val="en-US"/>
-        </w:rPr>
-        <w:t>and</w:t>
+      <w:r>
+        <w:rPr>
+          <w:lang w:val="en-US"/>
+        </w:rPr>
+        <w:t>Talking in algorithm terms, they are based on GIS to collect their information and their application runs machine learning [</w:t>
+      </w:r>
+      <w:r>
+        <w:rPr>
+          <w:lang w:val="en-US"/>
+        </w:rPr>
+        <w:t>6</w:t>
+      </w:r>
+      <w:r>
+        <w:rPr>
+          <w:lang w:val="en-US"/>
+        </w:rPr>
+        <w:t>]</w:t>
+      </w:r>
+      <w:r>
+        <w:rPr>
+          <w:lang w:val="en-US"/>
+        </w:rPr>
+        <w:t>.</w:t>
       </w:r>
       <w:r>
         <w:rPr>
           <w:lang w:val="en-US"/>
         </w:rPr>
         <w:t xml:space="preserve"> </w:t>
-      </w:r>
-      <w:r>
-        <w:rPr>
-          <w:lang w:val="en-US"/>
-        </w:rPr>
-        <w:t>it</w:t>
-      </w:r>
-      <w:r>
-        <w:rPr>
-          <w:lang w:val="en-US"/>
-        </w:rPr>
-        <w:t xml:space="preserve"> finds the best</w:t>
-      </w:r>
-      <w:r>
-        <w:rPr>
-          <w:lang w:val="en-US"/>
-        </w:rPr>
-        <w:t xml:space="preserve"> paths</w:t>
-      </w:r>
-      <w:r>
-        <w:rPr>
-          <w:lang w:val="en-US"/>
-        </w:rPr>
-        <w:t xml:space="preserve"> to </w:t>
-      </w:r>
-      <w:r>
-        <w:rPr>
-          <w:lang w:val="en-US"/>
-        </w:rPr>
-        <w:t xml:space="preserve">take </w:t>
-      </w:r>
-      <w:r>
-        <w:rPr>
-          <w:lang w:val="en-US"/>
-        </w:rPr>
-        <w:t xml:space="preserve">people to </w:t>
-      </w:r>
-      <w:r>
-        <w:rPr>
-          <w:lang w:val="en-US"/>
-        </w:rPr>
-        <w:t xml:space="preserve">a </w:t>
-      </w:r>
-      <w:r>
-        <w:rPr>
-          <w:lang w:val="en-US"/>
-        </w:rPr>
-        <w:t>location</w:t>
-      </w:r>
-      <w:r>
-        <w:rPr>
-          <w:lang w:val="en-US"/>
-        </w:rPr>
-        <w:t xml:space="preserve"> avoiding unsafety places where </w:t>
-      </w:r>
-      <w:r>
-        <w:rPr>
-          <w:lang w:val="en-US"/>
-        </w:rPr>
-        <w:t>dangers such as crime and street sexual harassment could occur</w:t>
-      </w:r>
-      <w:r>
-        <w:rPr>
-          <w:lang w:val="en-US"/>
-        </w:rPr>
-        <w:t>.</w:t>
-      </w:r>
-      <w:r>
-        <w:rPr>
-          <w:lang w:val="en-US"/>
-        </w:rPr>
-        <w:t xml:space="preserve"> Although the safety of somewhere is mainly calculated by the Safetipin’s team, users can give their opinions of a place, </w:t>
-      </w:r>
-      <w:r>
-        <w:rPr>
-          <w:lang w:val="en-US"/>
-        </w:rPr>
-        <w:t>improving the score’s accuracy</w:t>
-      </w:r>
-      <w:r>
-        <w:rPr>
-          <w:lang w:val="en-US"/>
-        </w:rPr>
-        <w:t xml:space="preserve"> of </w:t>
-      </w:r>
-      <w:r>
-        <w:rPr>
-          <w:lang w:val="en-US"/>
-        </w:rPr>
-        <w:t xml:space="preserve">those </w:t>
-      </w:r>
-      <w:r>
-        <w:rPr>
-          <w:lang w:val="en-US"/>
-        </w:rPr>
-        <w:t>places</w:t>
-      </w:r>
-      <w:r>
-        <w:rPr>
-          <w:lang w:val="en-US"/>
-        </w:rPr>
-        <w:t>.</w:t>
-      </w:r>
-      <w:r>
-        <w:rPr>
-          <w:lang w:val="en-US"/>
-        </w:rPr>
-        <w:t xml:space="preserve"> Besides, people can tell the app which places they want to avoid.</w:t>
-      </w:r>
-      <w:r>
-        <w:rPr>
-          <w:lang w:val="en-US"/>
-        </w:rPr>
-        <w:t xml:space="preserve"> </w:t>
-      </w:r>
-      <w:proofErr w:type="spellStart"/>
-      <w:r>
-        <w:rPr>
-          <w:lang w:val="en-US"/>
-        </w:rPr>
-        <w:t>Safetipin</w:t>
-      </w:r>
-      <w:proofErr w:type="spellEnd"/>
-      <w:r>
-        <w:rPr>
-          <w:lang w:val="en-US"/>
-        </w:rPr>
-        <w:t xml:space="preserve"> was created by </w:t>
-      </w:r>
-      <w:r>
-        <w:rPr>
-          <w:lang w:val="en-US"/>
-        </w:rPr>
-        <w:t>Kalpana Viswanath to treat the safe</w:t>
-      </w:r>
-      <w:r>
-        <w:rPr>
-          <w:lang w:val="en-US"/>
-        </w:rPr>
-        <w:t>ty problem in Delhi</w:t>
-      </w:r>
-      <w:r>
-        <w:rPr>
-          <w:lang w:val="en-US"/>
-        </w:rPr>
-        <w:t xml:space="preserve"> [</w:t>
-      </w:r>
-      <w:r>
-        <w:rPr>
-          <w:lang w:val="en-US"/>
-        </w:rPr>
-        <w:t>12</w:t>
-      </w:r>
-      <w:r>
-        <w:rPr>
-          <w:lang w:val="en-US"/>
-        </w:rPr>
-        <w:t>]</w:t>
-      </w:r>
-      <w:r>
-        <w:rPr>
-          <w:lang w:val="en-US"/>
-        </w:rPr>
-        <w:t xml:space="preserve">. </w:t>
       </w:r>
     </w:p>
     <w:p>
       <w:pPr>
-        <w:rPr>
-          <w:lang w:val="en-US"/>
-        </w:rPr>
-      </w:pPr>
-      <w:r>
-        <w:rPr>
-          <w:lang w:val="en-US"/>
-        </w:rPr>
-        <w:t>Talking in algorithm terms, they are based on GIS to collect their information and their application runs machine learning [</w:t>
-      </w:r>
-      <w:r>
-        <w:rPr>
-          <w:lang w:val="en-US"/>
-        </w:rPr>
-        <w:t>6</w:t>
-      </w:r>
-      <w:r>
-        <w:rPr>
-          <w:lang w:val="en-US"/>
-        </w:rPr>
-        <w:t>]</w:t>
-      </w:r>
-      <w:r>
-        <w:rPr>
+        <w:pStyle w:val="Ttulo2"/>
+        <w:rPr>
+          <w:b/>
+          <w:lang w:val="en-US"/>
+        </w:rPr>
+      </w:pPr>
+      <w:r>
+        <w:rPr>
+          <w:b/>
+          <w:lang w:val="en-US"/>
+        </w:rPr>
+        <w:t xml:space="preserve">2.2 </w:t>
+      </w:r>
+      <w:r>
+        <w:rPr>
+          <w:b/>
+          <w:lang w:val="en-US"/>
+        </w:rPr>
+        <w:t>The Safe Route:</w:t>
+      </w:r>
+      <w:r>
+        <w:rPr>
+          <w:b/>
+          <w:lang w:val="en-US"/>
+        </w:rPr>
+        <w:t xml:space="preserve"> Multi-Options Route Finder</w:t>
+      </w:r>
+      <w:r>
+        <w:rPr>
+          <w:b/>
+          <w:lang w:val="en-US"/>
+        </w:rPr>
+        <w:t xml:space="preserve"> for Cyclists</w:t>
+      </w:r>
+      <w:r>
+        <w:rPr>
+          <w:b/>
           <w:lang w:val="en-US"/>
         </w:rPr>
         <w:t>.</w:t>
-      </w:r>
-      <w:r>
-        <w:rPr>
-          <w:lang w:val="en-US"/>
-        </w:rPr>
-        <w:t xml:space="preserve"> </w:t>
       </w:r>
     </w:p>
     <w:p>
       <w:pPr>
-        <w:pStyle w:val="Ttulo2"/>
-        <w:rPr>
-          <w:b/>
-          <w:lang w:val="en-US"/>
-        </w:rPr>
-      </w:pPr>
-      <w:r>
-        <w:rPr>
-          <w:b/>
-          <w:lang w:val="en-US"/>
-        </w:rPr>
-        <w:t xml:space="preserve">2.2 </w:t>
-      </w:r>
-      <w:r>
-        <w:rPr>
-          <w:b/>
-          <w:lang w:val="en-US"/>
-        </w:rPr>
-        <w:t>The Safe Route:</w:t>
-      </w:r>
-      <w:r>
-        <w:rPr>
-          <w:b/>
-          <w:lang w:val="en-US"/>
-        </w:rPr>
-        <w:t xml:space="preserve"> Multi-Options Route Finder</w:t>
-      </w:r>
-      <w:r>
-        <w:rPr>
-          <w:b/>
-          <w:lang w:val="en-US"/>
-        </w:rPr>
-        <w:t xml:space="preserve"> for Cyclists</w:t>
-      </w:r>
-      <w:r>
-        <w:rPr>
-          <w:b/>
-          <w:lang w:val="en-US"/>
-        </w:rPr>
-        <w:t>.</w:t>
+        <w:rPr>
+          <w:lang w:val="en-US"/>
+        </w:rPr>
+      </w:pPr>
+      <w:r>
+        <w:rPr>
+          <w:lang w:val="en-US"/>
+        </w:rPr>
+        <w:t xml:space="preserve">The Safe Route is an application developed especially for bike drivers. This app provides the user multiple options of paths he could go through </w:t>
+      </w:r>
+      <w:r>
+        <w:rPr>
+          <w:lang w:val="en-US"/>
+        </w:rPr>
+        <w:t>from</w:t>
+      </w:r>
+      <w:r>
+        <w:rPr>
+          <w:lang w:val="en-US"/>
+        </w:rPr>
+        <w:t xml:space="preserve"> the fastest </w:t>
+      </w:r>
+      <w:r>
+        <w:rPr>
+          <w:lang w:val="en-US"/>
+        </w:rPr>
+        <w:t>to</w:t>
+      </w:r>
+      <w:r>
+        <w:rPr>
+          <w:lang w:val="en-US"/>
+        </w:rPr>
+        <w:t xml:space="preserve"> the largest and safe</w:t>
+      </w:r>
+      <w:r>
+        <w:rPr>
+          <w:lang w:val="en-US"/>
+        </w:rPr>
+        <w:t>st</w:t>
+      </w:r>
+      <w:r>
+        <w:rPr>
+          <w:lang w:val="en-US"/>
+        </w:rPr>
+        <w:t xml:space="preserve"> in terms of traffic and accidents.</w:t>
+      </w:r>
+      <w:r>
+        <w:rPr>
+          <w:lang w:val="en-US"/>
+        </w:rPr>
+        <w:t xml:space="preserve"> The Safe route was created by the company </w:t>
+      </w:r>
+      <w:proofErr w:type="spellStart"/>
+      <w:r>
+        <w:rPr>
+          <w:lang w:val="en-US"/>
+        </w:rPr>
+        <w:t>Futurice</w:t>
+      </w:r>
+      <w:proofErr w:type="spellEnd"/>
+      <w:r>
+        <w:rPr>
+          <w:lang w:val="en-US"/>
+        </w:rPr>
+        <w:t>. The problem</w:t>
+      </w:r>
+      <w:r>
+        <w:rPr>
+          <w:lang w:val="en-US"/>
+        </w:rPr>
+        <w:t xml:space="preserve"> </w:t>
+      </w:r>
+      <w:r>
+        <w:rPr>
+          <w:lang w:val="en-US"/>
+        </w:rPr>
+        <w:t>this app is considering</w:t>
+      </w:r>
+      <w:r>
+        <w:rPr>
+          <w:lang w:val="en-US"/>
+        </w:rPr>
+        <w:t xml:space="preserve"> is road insecurity for cyclists</w:t>
+      </w:r>
+      <w:r>
+        <w:rPr>
+          <w:lang w:val="en-US"/>
+        </w:rPr>
+        <w:t xml:space="preserve"> in Sweden</w:t>
+      </w:r>
+      <w:r>
+        <w:rPr>
+          <w:lang w:val="en-US"/>
+        </w:rPr>
+        <w:t>. They hope to encourage people to ride a bike, giving them safe ways and helping the environment</w:t>
+      </w:r>
+      <w:r>
+        <w:rPr>
+          <w:lang w:val="en-US"/>
+        </w:rPr>
+        <w:t xml:space="preserve"> [</w:t>
+      </w:r>
+      <w:r>
+        <w:rPr>
+          <w:lang w:val="en-US"/>
+        </w:rPr>
+        <w:t>10</w:t>
+      </w:r>
+      <w:r>
+        <w:rPr>
+          <w:lang w:val="en-US"/>
+        </w:rPr>
+        <w:t>].</w:t>
       </w:r>
     </w:p>
     <w:p>
@@ -1862,63 +1963,13 @@
         <w:rPr>
           <w:lang w:val="en-US"/>
         </w:rPr>
-        <w:t xml:space="preserve">The Safe Route is an application developed especially for bike drivers. This app provides the user multiple options of paths he could go through </w:t>
-      </w:r>
-      <w:r>
-        <w:rPr>
-          <w:lang w:val="en-US"/>
-        </w:rPr>
-        <w:t>from</w:t>
-      </w:r>
-      <w:r>
-        <w:rPr>
-          <w:lang w:val="en-US"/>
-        </w:rPr>
-        <w:t xml:space="preserve"> the fastest </w:t>
-      </w:r>
-      <w:r>
-        <w:rPr>
-          <w:lang w:val="en-US"/>
-        </w:rPr>
-        <w:t>to</w:t>
-      </w:r>
-      <w:r>
-        <w:rPr>
-          <w:lang w:val="en-US"/>
-        </w:rPr>
-        <w:t xml:space="preserve"> the largest and safe</w:t>
-      </w:r>
-      <w:r>
-        <w:rPr>
-          <w:lang w:val="en-US"/>
-        </w:rPr>
-        <w:t>st</w:t>
-      </w:r>
-      <w:r>
-        <w:rPr>
-          <w:lang w:val="en-US"/>
-        </w:rPr>
-        <w:t xml:space="preserve"> in terms of traffic and accidents.</w:t>
-      </w:r>
-      <w:r>
-        <w:rPr>
-          <w:lang w:val="en-US"/>
-        </w:rPr>
-        <w:t xml:space="preserve"> The Safe route was created by the company </w:t>
-      </w:r>
-      <w:proofErr w:type="spellStart"/>
-      <w:r>
-        <w:rPr>
-          <w:lang w:val="en-US"/>
-        </w:rPr>
-        <w:t>Futurice</w:t>
-      </w:r>
-      <w:proofErr w:type="spellEnd"/>
-      <w:r>
-        <w:rPr>
-          <w:lang w:val="en-US"/>
-        </w:rPr>
-        <w:t>. The problem</w:t>
+        <w:t xml:space="preserve">The parameters this app </w:t>
+      </w:r>
+      <w:r>
+        <w:rPr>
+          <w:lang w:val="en-US"/>
+        </w:rPr>
+        <w:t>considers</w:t>
       </w:r>
       <w:r>
         <w:rPr>
@@ -1930,146 +1981,73 @@
         <w:rPr>
           <w:lang w:val="en-US"/>
         </w:rPr>
-        <w:t>this app is considering</w:t>
-      </w:r>
-      <w:r>
-        <w:rPr>
-          <w:lang w:val="en-US"/>
-        </w:rPr>
-        <w:t xml:space="preserve"> is road insecurity for cyclists</w:t>
-      </w:r>
-      <w:r>
-        <w:rPr>
-          <w:lang w:val="en-US"/>
-        </w:rPr>
-        <w:t xml:space="preserve"> in Sweden</w:t>
-      </w:r>
-      <w:r>
-        <w:rPr>
-          <w:lang w:val="en-US"/>
-        </w:rPr>
-        <w:t>. They hope to encourage people to ride a bike, giving them safe ways and helping the environment</w:t>
-      </w:r>
-      <w:r>
-        <w:rPr>
-          <w:lang w:val="en-US"/>
-        </w:rPr>
-        <w:t xml:space="preserve"> [</w:t>
-      </w:r>
-      <w:r>
-        <w:rPr>
-          <w:lang w:val="en-US"/>
-        </w:rPr>
-        <w:t>10</w:t>
-      </w:r>
-      <w:r>
-        <w:rPr>
-          <w:lang w:val="en-US"/>
-        </w:rPr>
-        <w:t>].</w:t>
+        <w:t xml:space="preserve">for providing a navigation based on safety </w:t>
+      </w:r>
+      <w:r>
+        <w:rPr>
+          <w:lang w:val="en-US"/>
+        </w:rPr>
+        <w:t>are</w:t>
+      </w:r>
+      <w:r>
+        <w:rPr>
+          <w:lang w:val="en-US"/>
+        </w:rPr>
+        <w:t xml:space="preserve"> traffic jams, road work, crossings, poor surfaces, weather and accident statistics [</w:t>
+      </w:r>
+      <w:r>
+        <w:rPr>
+          <w:lang w:val="en-US"/>
+        </w:rPr>
+        <w:t>1</w:t>
+      </w:r>
+      <w:r>
+        <w:rPr>
+          <w:lang w:val="en-US"/>
+        </w:rPr>
+        <w:t>6</w:t>
+      </w:r>
+      <w:r>
+        <w:rPr>
+          <w:lang w:val="en-US"/>
+        </w:rPr>
+        <w:t xml:space="preserve">] </w:t>
+      </w:r>
+      <w:r>
+        <w:rPr>
+          <w:lang w:val="en-US"/>
+        </w:rPr>
+        <w:t xml:space="preserve">Data about the kind of algorithm this app uses </w:t>
+      </w:r>
+      <w:proofErr w:type="gramStart"/>
+      <w:r>
+        <w:rPr>
+          <w:lang w:val="en-US"/>
+        </w:rPr>
+        <w:t>is</w:t>
+      </w:r>
+      <w:proofErr w:type="gramEnd"/>
+      <w:r>
+        <w:rPr>
+          <w:lang w:val="en-US"/>
+        </w:rPr>
+        <w:t xml:space="preserve"> not given.</w:t>
       </w:r>
     </w:p>
     <w:p>
       <w:pPr>
-        <w:rPr>
-          <w:lang w:val="en-US"/>
-        </w:rPr>
-      </w:pPr>
-      <w:r>
-        <w:rPr>
-          <w:lang w:val="en-US"/>
-        </w:rPr>
-        <w:t xml:space="preserve">The parameters this app </w:t>
-      </w:r>
-      <w:r>
-        <w:rPr>
-          <w:lang w:val="en-US"/>
-        </w:rPr>
-        <w:t>considers</w:t>
-      </w:r>
-      <w:r>
-        <w:rPr>
-          <w:lang w:val="en-US"/>
-        </w:rPr>
-        <w:t xml:space="preserve"> </w:t>
-      </w:r>
-      <w:r>
-        <w:rPr>
-          <w:lang w:val="en-US"/>
-        </w:rPr>
-        <w:t xml:space="preserve">for providing a navigation based on safety </w:t>
-      </w:r>
-      <w:r>
-        <w:rPr>
-          <w:lang w:val="en-US"/>
-        </w:rPr>
-        <w:t>are</w:t>
-      </w:r>
-      <w:r>
-        <w:rPr>
-          <w:lang w:val="en-US"/>
-        </w:rPr>
-        <w:t xml:space="preserve"> traffic jams, road work, crossings, poor </w:t>
-      </w:r>
-      <w:r>
-        <w:rPr>
+        <w:pStyle w:val="Ttulo2"/>
+        <w:rPr>
+          <w:b/>
+          <w:lang w:val="en-US"/>
+        </w:rPr>
+      </w:pPr>
+      <w:r>
+        <w:rPr>
+          <w:b/>
           <w:lang w:val="en-US"/>
         </w:rPr>
         <w:lastRenderedPageBreak/>
-        <w:t>surfaces, weather and accident statistics [</w:t>
-      </w:r>
-      <w:r>
-        <w:rPr>
-          <w:lang w:val="en-US"/>
-        </w:rPr>
-        <w:t>1</w:t>
-      </w:r>
-      <w:r>
-        <w:rPr>
-          <w:lang w:val="en-US"/>
-        </w:rPr>
-        <w:t>6</w:t>
-      </w:r>
-      <w:r>
-        <w:rPr>
-          <w:lang w:val="en-US"/>
-        </w:rPr>
-        <w:t xml:space="preserve">] </w:t>
-      </w:r>
-      <w:r>
-        <w:rPr>
-          <w:lang w:val="en-US"/>
-        </w:rPr>
-        <w:t xml:space="preserve">Data about the kind of algorithm this app uses </w:t>
-      </w:r>
-      <w:proofErr w:type="gramStart"/>
-      <w:r>
-        <w:rPr>
-          <w:lang w:val="en-US"/>
-        </w:rPr>
-        <w:t>is</w:t>
-      </w:r>
-      <w:proofErr w:type="gramEnd"/>
-      <w:r>
-        <w:rPr>
-          <w:lang w:val="en-US"/>
-        </w:rPr>
-        <w:t xml:space="preserve"> not given.</w:t>
-      </w:r>
-    </w:p>
-    <w:p>
-      <w:pPr>
-        <w:pStyle w:val="Ttulo2"/>
-        <w:rPr>
-          <w:b/>
-          <w:lang w:val="en-US"/>
-        </w:rPr>
-      </w:pPr>
-      <w:r>
-        <w:rPr>
-          <w:b/>
-          <w:lang w:val="en-US"/>
-        </w:rPr>
         <w:t xml:space="preserve">2.3 </w:t>
       </w:r>
       <w:r>
@@ -3152,7 +3130,6 @@
           <w:color w:val="000000" w:themeColor="text1"/>
           <w:lang w:val="en-US"/>
         </w:rPr>
-        <w:lastRenderedPageBreak/>
         <w:t xml:space="preserve">3.2.2 </w:t>
       </w:r>
       <w:r>
@@ -3180,6 +3157,7 @@
           <w:color w:val="000000" w:themeColor="text1"/>
           <w:lang w:val="en-US"/>
         </w:rPr>
+        <w:lastRenderedPageBreak/>
         <w:t xml:space="preserve">Is and algorithm for searching a graph or three data structure. The algorithm starts at the root (top) </w:t>
       </w:r>
       <w:r>
@@ -3607,15 +3585,7 @@
           <w:iCs/>
           <w:lang w:val="en-US"/>
         </w:rPr>
-        <w:t xml:space="preserve"> The result of Dijkstra’s algorithm starting at node v is a shortest path tree rooted at v, such that the path from root v to any other node in the tree is the shortest path </w:t>
-      </w:r>
-      <w:r>
-        <w:rPr>
-          <w:i/>
-          <w:iCs/>
-          <w:lang w:val="en-US"/>
-        </w:rPr>
-        <w:t xml:space="preserve">distance. The shortest path tree is a spanning tree, meaning that it is a </w:t>
+        <w:t xml:space="preserve"> The result of Dijkstra’s algorithm starting at node v is a shortest path tree rooted at v, such that the path from root v to any other node in the tree is the shortest path distance. The shortest path tree is a spanning tree, meaning that it is a </w:t>
       </w:r>
       <w:r>
         <w:rPr>
@@ -4098,6 +4068,7 @@
           <w:docPartUnique/>
         </w:docPartObj>
       </w:sdtPr>
+      <w:sdtEndPr/>
       <w:sdtContent>
         <w:p>
           <w:pPr>
@@ -4120,6 +4091,7 @@
             <w:id w:val="-573587230"/>
             <w:bibliography/>
           </w:sdtPr>
+          <w:sdtEndPr/>
           <w:sdtContent>
             <w:p>
               <w:pPr>
@@ -4312,7 +4284,6 @@
                   <w:noProof/>
                   <w:lang w:val="en-US"/>
                 </w:rPr>
-                <w:lastRenderedPageBreak/>
                 <w:t xml:space="preserve">Brilliant. (2022, August 13). </w:t>
               </w:r>
               <w:r>
@@ -4358,7 +4329,17 @@
                   <w:noProof/>
                   <w:lang w:val="en-US"/>
                 </w:rPr>
-                <w:t>What routing algorithms are most likely being used by navigation services like Garmin and TomTom? What factors are included in the final algorithm?</w:t>
+                <w:t xml:space="preserve">What routing algorithms are most likely being used by navigation services like </w:t>
+              </w:r>
+              <w:r>
+                <w:rPr>
+                  <w:i/>
+                  <w:iCs/>
+                  <w:noProof/>
+                  <w:lang w:val="en-US"/>
+                </w:rPr>
+                <w:lastRenderedPageBreak/>
+                <w:t>Garmin and TomTom? What factors are included in the final algorithm?</w:t>
               </w:r>
               <w:r>
                 <w:rPr>
@@ -4661,14 +4642,7 @@
                   <w:noProof/>
                   <w:lang w:val="en-US"/>
                 </w:rPr>
-                <w:t>(2022, May 5). Retrieved from infobae: https://www.infobae.com/america/colombia/2022/</w:t>
-              </w:r>
-              <w:r>
-                <w:rPr>
-                  <w:noProof/>
-                  <w:lang w:val="en-US"/>
-                </w:rPr>
-                <w:t>05/05/se-registraron-6336-muertes-violentas-en-colombia-en-el-primer-trimestre-de-2022/</w:t>
+                <w:t>(2022, May 5). Retrieved from infobae: https://www.infobae.com/america/colombia/2022/05/05/se-registraron-6336-muertes-violentas-en-colombia-en-el-primer-trimestre-de-2022/</w:t>
               </w:r>
             </w:p>
             <w:p>

</xml_diff>

<commit_message>
Corrections and Data Structure
Some grammar corrections made to "Solutions" and also corrections were made to "Algorithmic Alternatives"
</commit_message>
<xml_diff>
--- a/Materiales/Borradores/Entrega 1/Entrega1.docx
+++ b/Materiales/Borradores/Entrega 1/Entrega1.docx
@@ -133,17 +133,8 @@
                 <w:color w:val="000000" w:themeColor="text1"/>
                 <w:lang w:val="es-CO"/>
               </w:rPr>
-              <w:t xml:space="preserve">Universidad </w:t>
+              <w:t>Universidad Eafit</w:t>
             </w:r>
-            <w:proofErr w:type="spellStart"/>
-            <w:r>
-              <w:rPr>
-                <w:color w:val="000000" w:themeColor="text1"/>
-                <w:lang w:val="es-CO"/>
-              </w:rPr>
-              <w:t>Eafit</w:t>
-            </w:r>
-            <w:proofErr w:type="spellEnd"/>
           </w:p>
           <w:p>
             <w:pPr>
@@ -261,17 +252,8 @@
                 <w:color w:val="000000" w:themeColor="text1"/>
                 <w:lang w:val="es-CO"/>
               </w:rPr>
-              <w:t xml:space="preserve">Universidad </w:t>
+              <w:t>Universidad Eafit</w:t>
             </w:r>
-            <w:proofErr w:type="spellStart"/>
-            <w:r>
-              <w:rPr>
-                <w:color w:val="000000" w:themeColor="text1"/>
-                <w:lang w:val="es-CO"/>
-              </w:rPr>
-              <w:t>Eafit</w:t>
-            </w:r>
-            <w:proofErr w:type="spellEnd"/>
           </w:p>
           <w:p>
             <w:pPr>
@@ -370,17 +352,8 @@
                 <w:lang w:val="es-CO"/>
               </w:rPr>
               <w:br/>
-              <w:t xml:space="preserve">Universidad </w:t>
+              <w:t>Universidad Eafit</w:t>
             </w:r>
-            <w:proofErr w:type="spellStart"/>
-            <w:r>
-              <w:rPr>
-                <w:color w:val="000000"/>
-                <w:lang w:val="es-CO"/>
-              </w:rPr>
-              <w:t>Eafit</w:t>
-            </w:r>
-            <w:proofErr w:type="spellEnd"/>
             <w:r>
               <w:rPr>
                 <w:color w:val="000000"/>
@@ -456,16 +429,8 @@
               <w:rPr>
                 <w:lang w:val="es-CO"/>
               </w:rPr>
-              <w:t xml:space="preserve">Universidad </w:t>
+              <w:t>Universidad Eafit</w:t>
             </w:r>
-            <w:proofErr w:type="spellStart"/>
-            <w:r>
-              <w:rPr>
-                <w:lang w:val="es-CO"/>
-              </w:rPr>
-              <w:t>Eafit</w:t>
-            </w:r>
-            <w:proofErr w:type="spellEnd"/>
           </w:p>
           <w:p>
             <w:pPr>
@@ -2068,21 +2033,7 @@
         <w:rPr>
           <w:lang w:val="en-US"/>
         </w:rPr>
-        <w:t xml:space="preserve">TomTom is an application, which finds routes to take people form one location to another. Lately this app is </w:t>
-      </w:r>
-      <w:proofErr w:type="gramStart"/>
-      <w:r>
-        <w:rPr>
-          <w:lang w:val="en-US"/>
-        </w:rPr>
-        <w:t>taking into account</w:t>
-      </w:r>
-      <w:proofErr w:type="gramEnd"/>
-      <w:r>
-        <w:rPr>
-          <w:lang w:val="en-US"/>
-        </w:rPr>
-        <w:t xml:space="preserve"> the safety of some roads above others. This new </w:t>
+        <w:t xml:space="preserve">TomTom is an application, which finds routes to take people form one location to another. Lately this app is taking into account the safety of some roads above others. This new </w:t>
       </w:r>
       <w:r>
         <w:rPr>
@@ -2230,19 +2181,11 @@
         </w:rPr>
         <w:t xml:space="preserve"> involved into a harassment, </w:t>
       </w:r>
-      <w:proofErr w:type="gramStart"/>
-      <w:r>
-        <w:rPr>
-          <w:lang w:val="en-US"/>
-        </w:rPr>
-        <w:t>assault</w:t>
-      </w:r>
-      <w:proofErr w:type="gramEnd"/>
-      <w:r>
-        <w:rPr>
-          <w:lang w:val="en-US"/>
-        </w:rPr>
-        <w:t xml:space="preserve"> or attack situation.</w:t>
+      <w:r>
+        <w:rPr>
+          <w:lang w:val="en-US"/>
+        </w:rPr>
+        <w:t>assault or attack situation.</w:t>
       </w:r>
       <w:r>
         <w:rPr>
@@ -3158,7 +3101,7 @@
           <w:lang w:val="en-US"/>
         </w:rPr>
         <w:lastRenderedPageBreak/>
-        <w:t xml:space="preserve">Is and algorithm for searching a graph or three data structure. The algorithm starts at the root (top) </w:t>
+        <w:t xml:space="preserve">Is and algorithm for searching a graph or tree data structure. The algorithm starts at the root (top) </w:t>
       </w:r>
       <w:r>
         <w:rPr>
@@ -3810,7 +3753,23 @@
           <w:shd w:val="clear" w:color="auto" w:fill="FFFFFF"/>
           <w:lang w:val="en-US"/>
         </w:rPr>
-        <w:t xml:space="preserve">is guaranteed to find the shortest path in a graph. Though it is slower than Dijkstra's algorithm, Bellman-Ford is capable of handling graphs that contain negative edge weights, so it is more versatile. It is worth noting that if there exists a negative cycle in the graph, then there is no shortest </w:t>
+        <w:t>is guaranteed to find the shortest path in a graph. Though it is slower than Dijkstra's algorithm, Bellman-Ford is capable of handling graphs that contain negative edge weights, so it is more versatile. It is worth not</w:t>
+      </w:r>
+      <w:r>
+        <w:rPr>
+          <w:color w:val="161616"/>
+          <w:shd w:val="clear" w:color="auto" w:fill="FFFFFF"/>
+          <w:lang w:val="en-US"/>
+        </w:rPr>
+        <w:t>h</w:t>
+      </w:r>
+      <w:r>
+        <w:rPr>
+          <w:color w:val="161616"/>
+          <w:shd w:val="clear" w:color="auto" w:fill="FFFFFF"/>
+          <w:lang w:val="en-US"/>
+        </w:rPr>
+        <w:t xml:space="preserve">ing that if there exists a negative cycle in the graph, then there is no shortest </w:t>
       </w:r>
       <w:r>
         <w:rPr>
@@ -4068,7 +4027,6 @@
           <w:docPartUnique/>
         </w:docPartObj>
       </w:sdtPr>
-      <w:sdtEndPr/>
       <w:sdtContent>
         <w:p>
           <w:pPr>
@@ -4091,7 +4049,6 @@
             <w:id w:val="-573587230"/>
             <w:bibliography/>
           </w:sdtPr>
-          <w:sdtEndPr/>
           <w:sdtContent>
             <w:p>
               <w:pPr>
@@ -7591,12 +7548,6 @@
 </file>
 
 <file path=customXml/item1.xml><?xml version="1.0" encoding="utf-8"?>
-<go:gDocsCustomXmlDataStorage xmlns:go="http://customooxmlschemas.google.com/" xmlns:r="http://schemas.openxmlformats.org/officeDocument/2006/relationships">
-  <go:docsCustomData xmlns:go="http://customooxmlschemas.google.com/" roundtripDataSignature="AMtx7mgEYR3KyYmh2vIpQrHo0+jgJYpHkA==">AMUW2mVBph3QmwN71f4jir0tC0Pl3ZYk9NfRjVtevZVqn0ce1YqWDTN+QBsYdxLO+q5fQTSJilXTMYWjgvIxr8R7HyaPK/bG6VSKLsyYzCSbYiputGWztJkhbUcPAV80n3tAvq/krSAuZkfjy26n5CYeEjB7H5q6hgwAY2tNO2czcgK6ljUiBeJYU7NiRtwDolz3cERAeBUG</go:docsCustomData>
-</go:gDocsCustomXmlDataStorage>
-</file>
-
-<file path=customXml/item2.xml><?xml version="1.0" encoding="utf-8"?>
 <b:Sources xmlns:b="http://schemas.openxmlformats.org/officeDocument/2006/bibliography" xmlns="http://schemas.openxmlformats.org/officeDocument/2006/bibliography" SelectedStyle="\APASixthEditionOfficeOnline.xsl" StyleName="APA" Version="6">
   <b:Source>
     <b:Tag>El919</b:Tag>
@@ -7931,19 +7882,25 @@
 </b:Sources>
 </file>
 
+<file path=customXml/item2.xml><?xml version="1.0" encoding="utf-8"?>
+<go:gDocsCustomXmlDataStorage xmlns:go="http://customooxmlschemas.google.com/" xmlns:r="http://schemas.openxmlformats.org/officeDocument/2006/relationships">
+  <go:docsCustomData xmlns:go="http://customooxmlschemas.google.com/" roundtripDataSignature="AMtx7mgEYR3KyYmh2vIpQrHo0+jgJYpHkA==">AMUW2mVBph3QmwN71f4jir0tC0Pl3ZYk9NfRjVtevZVqn0ce1YqWDTN+QBsYdxLO+q5fQTSJilXTMYWjgvIxr8R7HyaPK/bG6VSKLsyYzCSbYiputGWztJkhbUcPAV80n3tAvq/krSAuZkfjy26n5CYeEjB7H5q6hgwAY2tNO2czcgK6ljUiBeJYU7NiRtwDolz3cERAeBUG</go:docsCustomData>
+</go:gDocsCustomXmlDataStorage>
+</file>
+
 <file path=customXml/itemProps1.xml><?xml version="1.0" encoding="utf-8"?>
+<ds:datastoreItem xmlns:ds="http://schemas.openxmlformats.org/officeDocument/2006/customXml" ds:itemID="{6808FF0F-27D6-4D80-97C1-9B0BF55289C0}">
+  <ds:schemaRefs>
+    <ds:schemaRef ds:uri="http://schemas.openxmlformats.org/officeDocument/2006/bibliography"/>
+  </ds:schemaRefs>
+</ds:datastoreItem>
+</file>
+
+<file path=customXml/itemProps2.xml><?xml version="1.0" encoding="utf-8"?>
 <ds:datastoreItem xmlns:ds="http://schemas.openxmlformats.org/officeDocument/2006/customXml" ds:itemID="{11111111-1234-1234-1234-123412341234}">
   <ds:schemaRefs>
     <ds:schemaRef ds:uri="http://customooxmlschemas.google.com/"/>
     <ds:schemaRef ds:uri="http://schemas.openxmlformats.org/officeDocument/2006/relationships"/>
   </ds:schemaRefs>
 </ds:datastoreItem>
-</file>
-
-<file path=customXml/itemProps2.xml><?xml version="1.0" encoding="utf-8"?>
-<ds:datastoreItem xmlns:ds="http://schemas.openxmlformats.org/officeDocument/2006/customXml" ds:itemID="{6808FF0F-27D6-4D80-97C1-9B0BF55289C0}">
-  <ds:schemaRefs>
-    <ds:schemaRef ds:uri="http://schemas.openxmlformats.org/officeDocument/2006/bibliography"/>
-  </ds:schemaRefs>
-</ds:datastoreItem>
 </file>
</xml_diff>